<commit_message>
Document information was updated.
</commit_message>
<xml_diff>
--- a/CRS-Documents/Sales/CRS/Samuda-CRS-Sales-V-0.1.docx
+++ b/CRS-Documents/Sales/CRS/Samuda-CRS-Sales-V-0.1.docx
@@ -2,9 +2,9 @@
 <file path=word/document.xml><?xml version="1.0" encoding="utf-8"?>
 <w:document xmlns:wpc="http://schemas.microsoft.com/office/word/2010/wordprocessingCanvas" xmlns:mc="http://schemas.openxmlformats.org/markup-compatibility/2006" xmlns:o="urn:schemas-microsoft-com:office:office" xmlns:r="http://schemas.openxmlformats.org/officeDocument/2006/relationships" xmlns:m="http://schemas.openxmlformats.org/officeDocument/2006/math" xmlns:v="urn:schemas-microsoft-com:vml" xmlns:wp14="http://schemas.microsoft.com/office/word/2010/wordprocessingDrawing" xmlns:wp="http://schemas.openxmlformats.org/drawingml/2006/wordprocessingDrawing" xmlns:w10="urn:schemas-microsoft-com:office:word" xmlns:w="http://schemas.openxmlformats.org/wordprocessingml/2006/main" xmlns:w14="http://schemas.microsoft.com/office/word/2010/wordml" xmlns:w15="http://schemas.microsoft.com/office/word/2012/wordml" xmlns:wpg="http://schemas.microsoft.com/office/word/2010/wordprocessingGroup" xmlns:wpi="http://schemas.microsoft.com/office/word/2010/wordprocessingInk" xmlns:wne="http://schemas.microsoft.com/office/word/2006/wordml" xmlns:wps="http://schemas.microsoft.com/office/word/2010/wordprocessingShape" mc:Ignorable="w14 w15 wp14">
   <w:body>
-    <w:p>
-      <w:bookmarkStart w:id="0" w:name="_Toc314731207"/>
-      <w:bookmarkStart w:id="1" w:name="_Toc471908380"/>
+    <w:bookmarkStart w:id="0" w:name="_Toc314731207"/>
+    <w:bookmarkStart w:id="1" w:name="_Toc471908380"/>
+    <w:p>
       <w:r>
         <w:rPr>
           <w:noProof/>
@@ -150,17 +150,7 @@
                                 <w:sz w:val="32"/>
                                 <w:szCs w:val="32"/>
                               </w:rPr>
-                              <w:t xml:space="preserve">Sales </w:t>
-                            </w:r>
-                            <w:r>
-                              <w:rPr>
-                                <w:b/>
-                                <w:i/>
-                                <w:color w:val="auto"/>
-                                <w:sz w:val="32"/>
-                                <w:szCs w:val="32"/>
-                              </w:rPr>
-                              <w:t>M</w:t>
+                              <w:t>Sales M</w:t>
                             </w:r>
                             <w:r>
                               <w:rPr>
@@ -615,19 +605,21 @@
               <w:rPr>
                 <w:rFonts w:ascii="AvantGarde" w:hAnsi="AvantGarde" w:cs="Arial"/>
               </w:rPr>
-              <w:t>Human</w:t>
-            </w:r>
+              <w:t xml:space="preserve">Sales Management for </w:t>
+            </w:r>
+            <w:proofErr w:type="spellStart"/>
             <w:r>
               <w:rPr>
                 <w:rFonts w:ascii="AvantGarde" w:hAnsi="AvantGarde" w:cs="Arial"/>
               </w:rPr>
-              <w:t xml:space="preserve"> </w:t>
-            </w:r>
+              <w:t>Samuda</w:t>
+            </w:r>
+            <w:proofErr w:type="spellEnd"/>
             <w:r>
               <w:rPr>
                 <w:rFonts w:ascii="AvantGarde" w:hAnsi="AvantGarde" w:cs="Arial"/>
               </w:rPr>
-              <w:t>Resource Management (HRM)</w:t>
+              <w:t xml:space="preserve"> Chemicals Ltd.</w:t>
             </w:r>
           </w:p>
         </w:tc>
@@ -759,6 +751,8 @@
           <w:rFonts w:ascii="AvantGarde" w:hAnsi="AvantGarde"/>
         </w:rPr>
       </w:pPr>
+      <w:bookmarkStart w:id="4" w:name="_GoBack"/>
+      <w:bookmarkEnd w:id="4"/>
     </w:p>
     <w:tbl>
       <w:tblPr>
@@ -1634,8 +1628,8 @@
           <w:b/>
         </w:rPr>
       </w:pPr>
-      <w:bookmarkStart w:id="4" w:name="_Toc473540487"/>
-      <w:bookmarkStart w:id="5" w:name="_Toc473551225"/>
+      <w:bookmarkStart w:id="5" w:name="_Toc473540487"/>
+      <w:bookmarkStart w:id="6" w:name="_Toc473551225"/>
       <w:r>
         <w:rPr>
           <w:b/>
@@ -1643,8 +1637,8 @@
         <w:lastRenderedPageBreak/>
         <w:t>Document History</w:t>
       </w:r>
-      <w:bookmarkEnd w:id="4"/>
       <w:bookmarkEnd w:id="5"/>
+      <w:bookmarkEnd w:id="6"/>
       <w:r>
         <w:rPr>
           <w:b/>
@@ -1892,15 +1886,7 @@
                 <w:sz w:val="18"/>
                 <w:szCs w:val="18"/>
               </w:rPr>
-              <w:t>27</w:t>
-            </w:r>
-            <w:r>
-              <w:rPr>
-                <w:rFonts w:ascii="AvantGarde" w:hAnsi="AvantGarde"/>
-                <w:sz w:val="18"/>
-                <w:szCs w:val="18"/>
-              </w:rPr>
-              <w:t>-Jan-2017</w:t>
+              <w:t>27-Jan-2017</w:t>
             </w:r>
           </w:p>
         </w:tc>
@@ -3256,8 +3242,8 @@
           <w:b/>
         </w:rPr>
       </w:pPr>
-      <w:bookmarkStart w:id="6" w:name="_Toc471908382"/>
-      <w:bookmarkStart w:id="7" w:name="_Toc473551226"/>
+      <w:bookmarkStart w:id="7" w:name="_Toc471908382"/>
+      <w:bookmarkStart w:id="8" w:name="_Toc473551226"/>
       <w:r>
         <w:rPr>
           <w:b/>
@@ -3265,8 +3251,8 @@
         <w:lastRenderedPageBreak/>
         <w:t>Introduction</w:t>
       </w:r>
-      <w:bookmarkEnd w:id="6"/>
       <w:bookmarkEnd w:id="7"/>
+      <w:bookmarkEnd w:id="8"/>
     </w:p>
     <w:p>
       <w:pPr>
@@ -3275,8 +3261,8 @@
           <w:b/>
         </w:rPr>
       </w:pPr>
-      <w:bookmarkStart w:id="8" w:name="_Toc471908383"/>
-      <w:bookmarkStart w:id="9" w:name="_Toc473551227"/>
+      <w:bookmarkStart w:id="9" w:name="_Toc471908383"/>
+      <w:bookmarkStart w:id="10" w:name="_Toc473551227"/>
       <w:r>
         <w:rPr>
           <w:b/>
@@ -3289,8 +3275,8 @@
         </w:rPr>
         <w:t xml:space="preserve">   Purpose of CRS</w:t>
       </w:r>
-      <w:bookmarkEnd w:id="8"/>
       <w:bookmarkEnd w:id="9"/>
+      <w:bookmarkEnd w:id="10"/>
       <w:r>
         <w:rPr>
           <w:b/>
@@ -3384,14 +3370,14 @@
           <w:b/>
         </w:rPr>
       </w:pPr>
-      <w:bookmarkStart w:id="10" w:name="_Toc473551228"/>
+      <w:bookmarkStart w:id="11" w:name="_Toc473551228"/>
       <w:r>
         <w:rPr>
           <w:b/>
         </w:rPr>
         <w:t>Sales Module Overview</w:t>
       </w:r>
-      <w:bookmarkEnd w:id="10"/>
+      <w:bookmarkEnd w:id="11"/>
     </w:p>
     <w:p>
       <w:pPr>
@@ -4087,14 +4073,14 @@
           <w:b/>
         </w:rPr>
       </w:pPr>
-      <w:bookmarkStart w:id="11" w:name="_Toc473551229"/>
+      <w:bookmarkStart w:id="12" w:name="_Toc473551229"/>
       <w:r>
         <w:rPr>
           <w:b/>
         </w:rPr>
         <w:t>Features of Sales Modules</w:t>
       </w:r>
-      <w:bookmarkEnd w:id="11"/>
+      <w:bookmarkEnd w:id="12"/>
     </w:p>
     <w:p>
       <w:pPr>
@@ -4130,14 +4116,14 @@
           <w:b/>
         </w:rPr>
       </w:pPr>
-      <w:bookmarkStart w:id="12" w:name="_Toc473551230"/>
+      <w:bookmarkStart w:id="13" w:name="_Toc473551230"/>
       <w:r>
         <w:rPr>
           <w:b/>
         </w:rPr>
         <w:t>3.1 The main external agents</w:t>
       </w:r>
-      <w:bookmarkEnd w:id="12"/>
+      <w:bookmarkEnd w:id="13"/>
       <w:r>
         <w:rPr>
           <w:b/>
@@ -4281,7 +4267,7 @@
           <w:b/>
         </w:rPr>
       </w:pPr>
-      <w:bookmarkStart w:id="13" w:name="_Toc473551231"/>
+      <w:bookmarkStart w:id="14" w:name="_Toc473551231"/>
       <w:r>
         <w:rPr>
           <w:b/>
@@ -4306,7 +4292,7 @@
         </w:rPr>
         <w:t>Process</w:t>
       </w:r>
-      <w:bookmarkEnd w:id="13"/>
+      <w:bookmarkEnd w:id="14"/>
     </w:p>
     <w:p>
       <w:pPr>
@@ -4878,7 +4864,7 @@
           <w:b/>
         </w:rPr>
       </w:pPr>
-      <w:bookmarkStart w:id="14" w:name="_Toc473551232"/>
+      <w:bookmarkStart w:id="15" w:name="_Toc473551232"/>
       <w:r>
         <w:rPr>
           <w:rFonts w:eastAsia="Times New Roman"/>
@@ -4894,7 +4880,7 @@
         </w:rPr>
         <w:t xml:space="preserve"> Sub-System of Sales Management</w:t>
       </w:r>
-      <w:bookmarkEnd w:id="14"/>
+      <w:bookmarkEnd w:id="15"/>
     </w:p>
     <w:p>
       <w:pPr>
@@ -6006,7 +5992,7 @@
           <w:szCs w:val="32"/>
         </w:rPr>
       </w:pPr>
-      <w:bookmarkStart w:id="15" w:name="_Toc473551233"/>
+      <w:bookmarkStart w:id="16" w:name="_Toc473551233"/>
       <w:r>
         <w:rPr>
           <w:rFonts w:ascii="Times New Roman" w:hAnsi="Times New Roman" w:cs="Times New Roman"/>
@@ -6019,7 +6005,7 @@
         </w:rPr>
         <w:t>Create and set up a product</w:t>
       </w:r>
-      <w:bookmarkEnd w:id="15"/>
+      <w:bookmarkEnd w:id="16"/>
     </w:p>
     <w:p>
       <w:pPr>
@@ -6462,7 +6448,7 @@
           <w:szCs w:val="32"/>
         </w:rPr>
       </w:pPr>
-      <w:bookmarkStart w:id="16" w:name="_Toc473551234"/>
+      <w:bookmarkStart w:id="17" w:name="_Toc473551234"/>
       <w:r>
         <w:rPr>
           <w:rFonts w:ascii="Times New Roman" w:hAnsi="Times New Roman" w:cs="Times New Roman"/>
@@ -6475,7 +6461,7 @@
         </w:rPr>
         <w:t>Create the Sales Order</w:t>
       </w:r>
-      <w:bookmarkEnd w:id="16"/>
+      <w:bookmarkEnd w:id="17"/>
     </w:p>
     <w:p>
       <w:pPr>
@@ -7430,8 +7416,6 @@
           <w:u w:val="single"/>
         </w:rPr>
       </w:pPr>
-      <w:bookmarkStart w:id="17" w:name="_GoBack"/>
-      <w:bookmarkEnd w:id="17"/>
     </w:p>
     <w:p>
       <w:pPr>
@@ -8307,7 +8291,7 @@
       <w:rPr>
         <w:noProof/>
       </w:rPr>
-      <w:t>13</w:t>
+      <w:t>4</w:t>
     </w:r>
     <w:r>
       <w:fldChar w:fldCharType="end"/>
@@ -8489,7 +8473,7 @@
         <v:path o:extrusionok="f" gradientshapeok="t" o:connecttype="rect"/>
         <o:lock v:ext="edit" aspectratio="t"/>
       </v:shapetype>
-      <v:shape id="_x0000_i1053" type="#_x0000_t75" style="width:11.25pt;height:11.25pt" o:bullet="t">
+      <v:shape id="_x0000_i1027" type="#_x0000_t75" style="width:11.2pt;height:11.2pt" o:bullet="t">
         <v:imagedata r:id="rId1" o:title="mso5CFD"/>
       </v:shape>
     </w:pict>
@@ -12538,7 +12522,7 @@
 </file>
 
 <file path=customXml/itemProps1.xml><?xml version="1.0" encoding="utf-8"?>
-<ds:datastoreItem xmlns:ds="http://schemas.openxmlformats.org/officeDocument/2006/customXml" ds:itemID="{66E48001-3A11-4628-932F-68203E56C5CD}">
+<ds:datastoreItem xmlns:ds="http://schemas.openxmlformats.org/officeDocument/2006/customXml" ds:itemID="{580CB2FE-B033-4451-9B69-8C713A87C700}">
   <ds:schemaRefs>
     <ds:schemaRef ds:uri="http://schemas.openxmlformats.org/officeDocument/2006/bibliography"/>
   </ds:schemaRefs>

</xml_diff>

<commit_message>
[Update] CRS sales was updated due to some comments.
</commit_message>
<xml_diff>
--- a/CRS-Documents/Sales/CRS/Samuda-CRS-Sales-V-0.1.docx
+++ b/CRS-Documents/Sales/CRS/Samuda-CRS-Sales-V-0.1.docx
@@ -2,9 +2,9 @@
 <file path=word/document.xml><?xml version="1.0" encoding="utf-8"?>
 <w:document xmlns:wpc="http://schemas.microsoft.com/office/word/2010/wordprocessingCanvas" xmlns:mc="http://schemas.openxmlformats.org/markup-compatibility/2006" xmlns:o="urn:schemas-microsoft-com:office:office" xmlns:r="http://schemas.openxmlformats.org/officeDocument/2006/relationships" xmlns:m="http://schemas.openxmlformats.org/officeDocument/2006/math" xmlns:v="urn:schemas-microsoft-com:vml" xmlns:wp14="http://schemas.microsoft.com/office/word/2010/wordprocessingDrawing" xmlns:wp="http://schemas.openxmlformats.org/drawingml/2006/wordprocessingDrawing" xmlns:w10="urn:schemas-microsoft-com:office:word" xmlns:w="http://schemas.openxmlformats.org/wordprocessingml/2006/main" xmlns:w14="http://schemas.microsoft.com/office/word/2010/wordml" xmlns:w15="http://schemas.microsoft.com/office/word/2012/wordml" xmlns:wpg="http://schemas.microsoft.com/office/word/2010/wordprocessingGroup" xmlns:wpi="http://schemas.microsoft.com/office/word/2010/wordprocessingInk" xmlns:wne="http://schemas.microsoft.com/office/word/2006/wordml" xmlns:wps="http://schemas.microsoft.com/office/word/2010/wordprocessingShape" mc:Ignorable="w14 w15 wp14">
   <w:body>
-    <w:bookmarkStart w:id="0" w:name="_Toc314731207"/>
-    <w:bookmarkStart w:id="1" w:name="_Toc471908380"/>
-    <w:p>
+    <w:p>
+      <w:bookmarkStart w:id="0" w:name="_Toc314731207"/>
+      <w:bookmarkStart w:id="1" w:name="_Toc471908380"/>
       <w:r>
         <w:rPr>
           <w:noProof/>
@@ -173,56 +173,6 @@
                               <w:t xml:space="preserve"> </w:t>
                             </w:r>
                           </w:p>
-                          <w:p>
-                            <w:pPr>
-                              <w:jc w:val="center"/>
-                              <w:rPr>
-                                <w:b/>
-                                <w:i/>
-                                <w:color w:val="auto"/>
-                                <w:sz w:val="32"/>
-                                <w:szCs w:val="32"/>
-                              </w:rPr>
-                            </w:pPr>
-                            <w:r>
-                              <w:rPr>
-                                <w:b/>
-                                <w:i/>
-                                <w:sz w:val="32"/>
-                                <w:szCs w:val="32"/>
-                              </w:rPr>
-                              <w:t>For</w:t>
-                            </w:r>
-                          </w:p>
-                          <w:p>
-                            <w:pPr>
-                              <w:jc w:val="center"/>
-                              <w:rPr>
-                                <w:b/>
-                                <w:i/>
-                                <w:sz w:val="32"/>
-                                <w:szCs w:val="32"/>
-                              </w:rPr>
-                            </w:pPr>
-                            <w:r>
-                              <w:rPr>
-                                <w:b/>
-                                <w:i/>
-                                <w:sz w:val="32"/>
-                                <w:szCs w:val="32"/>
-                              </w:rPr>
-                              <w:t xml:space="preserve">    </w:t>
-                            </w:r>
-                            <w:r>
-                              <w:rPr>
-                                <w:b/>
-                                <w:i/>
-                                <w:sz w:val="32"/>
-                                <w:szCs w:val="32"/>
-                              </w:rPr>
-                              <w:t>Samuda Chemicals Ltd.</w:t>
-                            </w:r>
-                          </w:p>
                           <w:p/>
                         </w:txbxContent>
                       </wps:txbx>
@@ -372,56 +322,6 @@
                         <w:t xml:space="preserve"> </w:t>
                       </w:r>
                     </w:p>
-                    <w:p>
-                      <w:pPr>
-                        <w:jc w:val="center"/>
-                        <w:rPr>
-                          <w:b/>
-                          <w:i/>
-                          <w:color w:val="auto"/>
-                          <w:sz w:val="32"/>
-                          <w:szCs w:val="32"/>
-                        </w:rPr>
-                      </w:pPr>
-                      <w:r>
-                        <w:rPr>
-                          <w:b/>
-                          <w:i/>
-                          <w:sz w:val="32"/>
-                          <w:szCs w:val="32"/>
-                        </w:rPr>
-                        <w:t>For</w:t>
-                      </w:r>
-                    </w:p>
-                    <w:p>
-                      <w:pPr>
-                        <w:jc w:val="center"/>
-                        <w:rPr>
-                          <w:b/>
-                          <w:i/>
-                          <w:sz w:val="32"/>
-                          <w:szCs w:val="32"/>
-                        </w:rPr>
-                      </w:pPr>
-                      <w:r>
-                        <w:rPr>
-                          <w:b/>
-                          <w:i/>
-                          <w:sz w:val="32"/>
-                          <w:szCs w:val="32"/>
-                        </w:rPr>
-                        <w:t xml:space="preserve">    </w:t>
-                      </w:r>
-                      <w:r>
-                        <w:rPr>
-                          <w:b/>
-                          <w:i/>
-                          <w:sz w:val="32"/>
-                          <w:szCs w:val="32"/>
-                        </w:rPr>
-                        <w:t>Samuda Chemicals Ltd.</w:t>
-                      </w:r>
-                    </w:p>
                     <w:p/>
                   </w:txbxContent>
                 </v:textbox>
@@ -595,7 +495,21 @@
               <w:rPr>
                 <w:rFonts w:ascii="AvantGarde" w:hAnsi="AvantGarde" w:cs="Arial"/>
               </w:rPr>
-              <w:t>Sales Management for Samuda Chemicals Ltd.</w:t>
+              <w:t xml:space="preserve">Sales Management for </w:t>
+            </w:r>
+            <w:proofErr w:type="spellStart"/>
+            <w:r>
+              <w:rPr>
+                <w:rFonts w:ascii="AvantGarde" w:hAnsi="AvantGarde" w:cs="Arial"/>
+              </w:rPr>
+              <w:t>Samuda</w:t>
+            </w:r>
+            <w:proofErr w:type="spellEnd"/>
+            <w:r>
+              <w:rPr>
+                <w:rFonts w:ascii="AvantGarde" w:hAnsi="AvantGarde" w:cs="Arial"/>
+              </w:rPr>
+              <w:t xml:space="preserve"> Chemicals Ltd.</w:t>
             </w:r>
           </w:p>
         </w:tc>
@@ -809,7 +723,21 @@
               <w:rPr>
                 <w:rFonts w:ascii="AvantGarde" w:hAnsi="AvantGarde" w:cs="Arial"/>
               </w:rPr>
-              <w:t>Md. Mahfuzur Rahman</w:t>
+              <w:t xml:space="preserve">Md. </w:t>
+            </w:r>
+            <w:proofErr w:type="spellStart"/>
+            <w:r>
+              <w:rPr>
+                <w:rFonts w:ascii="AvantGarde" w:hAnsi="AvantGarde" w:cs="Arial"/>
+              </w:rPr>
+              <w:t>Mahfuzur</w:t>
+            </w:r>
+            <w:proofErr w:type="spellEnd"/>
+            <w:r>
+              <w:rPr>
+                <w:rFonts w:ascii="AvantGarde" w:hAnsi="AvantGarde" w:cs="Arial"/>
+              </w:rPr>
+              <w:t xml:space="preserve"> Rahman</w:t>
             </w:r>
           </w:p>
         </w:tc>
@@ -913,12 +841,21 @@
                 <w:sz w:val="20"/>
               </w:rPr>
             </w:pPr>
+            <w:proofErr w:type="spellStart"/>
             <w:r>
               <w:rPr>
                 <w:rFonts w:ascii="AvantGarde" w:hAnsi="AvantGarde" w:cs="Arial"/>
                 <w:sz w:val="20"/>
               </w:rPr>
-              <w:t>Matiar Rahman</w:t>
+              <w:t>Matiar</w:t>
+            </w:r>
+            <w:proofErr w:type="spellEnd"/>
+            <w:r>
+              <w:rPr>
+                <w:rFonts w:ascii="AvantGarde" w:hAnsi="AvantGarde" w:cs="Arial"/>
+                <w:sz w:val="20"/>
+              </w:rPr>
+              <w:t xml:space="preserve"> Rahman</w:t>
             </w:r>
           </w:p>
         </w:tc>
@@ -1143,11 +1080,19 @@
           <w:lang w:val="en-GB"/>
         </w:rPr>
       </w:pPr>
+      <w:proofErr w:type="spellStart"/>
       <w:r>
         <w:rPr>
           <w:rFonts w:ascii="AvantGarde" w:hAnsi="AvantGarde" w:cs="Arial"/>
         </w:rPr>
-        <w:t>Samuda Chemicals Ltd.</w:t>
+        <w:t>Samuda</w:t>
+      </w:r>
+      <w:proofErr w:type="spellEnd"/>
+      <w:r>
+        <w:rPr>
+          <w:rFonts w:ascii="AvantGarde" w:hAnsi="AvantGarde" w:cs="Arial"/>
+        </w:rPr>
+        <w:t xml:space="preserve"> Chemicals Ltd.</w:t>
       </w:r>
       <w:r>
         <w:rPr>
@@ -1573,8 +1518,16 @@
           <w:rFonts w:ascii="AvantGarde" w:hAnsi="AvantGarde"/>
         </w:rPr>
         <w:tab/>
-        <w:t xml:space="preserve"> Signature</w:t>
-      </w:r>
+        <w:t xml:space="preserve"> </w:t>
+      </w:r>
+      <w:proofErr w:type="spellStart"/>
+      <w:r>
+        <w:rPr>
+          <w:rFonts w:ascii="AvantGarde" w:hAnsi="AvantGarde"/>
+        </w:rPr>
+        <w:t>Signature</w:t>
+      </w:r>
+      <w:proofErr w:type="spellEnd"/>
     </w:p>
     <w:p>
       <w:pPr>
@@ -4455,8 +4408,6 @@
           <w:szCs w:val="24"/>
         </w:rPr>
       </w:pPr>
-      <w:bookmarkStart w:id="11" w:name="_GoBack"/>
-      <w:bookmarkEnd w:id="11"/>
     </w:p>
     <w:p>
       <w:pPr>
@@ -4906,7 +4857,27 @@
           <w:sz w:val="24"/>
           <w:szCs w:val="24"/>
         </w:rPr>
-        <w:t xml:space="preserve">Information about all delivery products with sell price is collected. Based on this information, the Director can see which product is more popular, which product has good profit, and which product should import continuously. Besides, the Director also can check the buy of the Customers to decide the gift in every festival.  </w:t>
+        <w:t xml:space="preserve">Information about all delivery products with sell price is collected. Based on this information, the Director can see which product is more popular, which product has good profit, and which product should import continuously. Besides, the Director also can check </w:t>
+      </w:r>
+      <w:proofErr w:type="gramStart"/>
+      <w:r>
+        <w:rPr>
+          <w:rFonts w:ascii="Times New Roman" w:hAnsi="Times New Roman" w:cs="Times New Roman"/>
+          <w:color w:val="auto"/>
+          <w:sz w:val="24"/>
+          <w:szCs w:val="24"/>
+        </w:rPr>
+        <w:t>the</w:t>
+      </w:r>
+      <w:proofErr w:type="gramEnd"/>
+      <w:r>
+        <w:rPr>
+          <w:rFonts w:ascii="Times New Roman" w:hAnsi="Times New Roman" w:cs="Times New Roman"/>
+          <w:color w:val="auto"/>
+          <w:sz w:val="24"/>
+          <w:szCs w:val="24"/>
+        </w:rPr>
+        <w:t xml:space="preserve"> buy of the Customers to decide the gift in every festival.  </w:t>
       </w:r>
     </w:p>
     <w:p>
@@ -5120,31 +5091,49 @@
           <w:b/>
         </w:rPr>
       </w:pPr>
-      <w:bookmarkStart w:id="12" w:name="_Toc473650371"/>
+      <w:bookmarkStart w:id="11" w:name="_Toc473650371"/>
       <w:r>
         <w:rPr>
           <w:b/>
         </w:rPr>
         <w:t>Features of Sales Modules</w:t>
       </w:r>
-      <w:bookmarkEnd w:id="12"/>
-    </w:p>
-    <w:p>
-      <w:pPr>
-        <w:jc w:val="both"/>
-        <w:rPr>
-          <w:rFonts w:ascii="Times New Roman" w:hAnsi="Times New Roman" w:cs="Times New Roman"/>
-          <w:sz w:val="24"/>
-          <w:szCs w:val="24"/>
-        </w:rPr>
-      </w:pPr>
-      <w:r>
-        <w:rPr>
-          <w:rFonts w:ascii="Times New Roman" w:hAnsi="Times New Roman" w:cs="Times New Roman"/>
-          <w:sz w:val="24"/>
-          <w:szCs w:val="24"/>
-        </w:rPr>
-        <w:t>This module will help Samuda to manages its sales process very efficiently and give full feature list to customize according to business needs. Following are the feat</w:t>
+      <w:bookmarkEnd w:id="11"/>
+    </w:p>
+    <w:p>
+      <w:pPr>
+        <w:jc w:val="both"/>
+        <w:rPr>
+          <w:rFonts w:ascii="Times New Roman" w:hAnsi="Times New Roman" w:cs="Times New Roman"/>
+          <w:sz w:val="24"/>
+          <w:szCs w:val="24"/>
+        </w:rPr>
+      </w:pPr>
+      <w:r>
+        <w:rPr>
+          <w:rFonts w:ascii="Times New Roman" w:hAnsi="Times New Roman" w:cs="Times New Roman"/>
+          <w:sz w:val="24"/>
+          <w:szCs w:val="24"/>
+        </w:rPr>
+        <w:t xml:space="preserve">This module will help </w:t>
+      </w:r>
+      <w:proofErr w:type="spellStart"/>
+      <w:r>
+        <w:rPr>
+          <w:rFonts w:ascii="Times New Roman" w:hAnsi="Times New Roman" w:cs="Times New Roman"/>
+          <w:sz w:val="24"/>
+          <w:szCs w:val="24"/>
+        </w:rPr>
+        <w:t>Samuda</w:t>
+      </w:r>
+      <w:proofErr w:type="spellEnd"/>
+      <w:r>
+        <w:rPr>
+          <w:rFonts w:ascii="Times New Roman" w:hAnsi="Times New Roman" w:cs="Times New Roman"/>
+          <w:sz w:val="24"/>
+          <w:szCs w:val="24"/>
+        </w:rPr>
+        <w:t xml:space="preserve"> to manages its sales process very efficiently and give full feature list to customize according to business needs. Following are the feat</w:t>
       </w:r>
       <w:r>
         <w:rPr>
@@ -5173,7 +5162,7 @@
           <w:b/>
         </w:rPr>
       </w:pPr>
-      <w:bookmarkStart w:id="13" w:name="_Toc473650372"/>
+      <w:bookmarkStart w:id="12" w:name="_Toc473650372"/>
       <w:r>
         <w:rPr>
           <w:b/>
@@ -5204,7 +5193,7 @@
         </w:rPr>
         <w:t>Process</w:t>
       </w:r>
-      <w:bookmarkEnd w:id="13"/>
+      <w:bookmarkEnd w:id="12"/>
     </w:p>
     <w:p>
       <w:pPr>
@@ -5745,1033 +5734,31 @@
     <w:p>
       <w:pPr>
         <w:pStyle w:val="Heading2"/>
-        <w:rPr>
-          <w:rFonts w:eastAsia="Times New Roman"/>
-          <w:b/>
-        </w:rPr>
-      </w:pPr>
-    </w:p>
-    <w:p>
-      <w:pPr>
-        <w:shd w:val="clear" w:color="auto" w:fill="FFFFFF"/>
-        <w:spacing w:after="0"/>
-        <w:jc w:val="both"/>
-        <w:rPr>
-          <w:rFonts w:ascii="Times New Roman" w:eastAsia="Times New Roman" w:hAnsi="Times New Roman" w:cs="Times New Roman"/>
-          <w:color w:val="auto"/>
-          <w:sz w:val="24"/>
-          <w:szCs w:val="24"/>
-          <w:bdr w:val="none" w:sz="0" w:space="0" w:color="auto" w:frame="1"/>
-        </w:rPr>
-      </w:pPr>
-      <w:bookmarkStart w:id="14" w:name="_Toc473650373"/>
-      <w:r>
-        <w:rPr>
-          <w:rStyle w:val="Heading2Char"/>
-          <w:b/>
-        </w:rPr>
-        <w:t xml:space="preserve">3.2 </w:t>
-      </w:r>
-      <w:r>
-        <w:rPr>
-          <w:rStyle w:val="Heading2Char"/>
-          <w:b/>
-        </w:rPr>
-        <w:t>Master</w:t>
-      </w:r>
-      <w:r>
-        <w:rPr>
-          <w:rStyle w:val="Heading2Char"/>
-          <w:b/>
-        </w:rPr>
-        <w:t xml:space="preserve"> Data Management</w:t>
-      </w:r>
-      <w:bookmarkEnd w:id="14"/>
-      <w:r>
-        <w:rPr>
-          <w:rFonts w:ascii="Times New Roman" w:eastAsia="Times New Roman" w:hAnsi="Times New Roman" w:cs="Times New Roman"/>
-          <w:color w:val="auto"/>
-          <w:sz w:val="24"/>
-          <w:szCs w:val="24"/>
-          <w:bdr w:val="none" w:sz="0" w:space="0" w:color="auto" w:frame="1"/>
-        </w:rPr>
-        <w:t>: -</w:t>
-      </w:r>
-      <w:r>
-        <w:rPr>
-          <w:rFonts w:ascii="Times New Roman" w:eastAsia="Times New Roman" w:hAnsi="Times New Roman" w:cs="Times New Roman"/>
-          <w:color w:val="auto"/>
-          <w:sz w:val="24"/>
-          <w:szCs w:val="24"/>
-          <w:bdr w:val="none" w:sz="0" w:space="0" w:color="auto" w:frame="1"/>
-        </w:rPr>
-        <w:t> </w:t>
-      </w:r>
-      <w:r>
-        <w:rPr>
-          <w:rFonts w:ascii="Times New Roman" w:eastAsia="Times New Roman" w:hAnsi="Times New Roman" w:cs="Times New Roman"/>
-          <w:color w:val="auto"/>
-          <w:sz w:val="24"/>
-          <w:szCs w:val="24"/>
-          <w:bdr w:val="none" w:sz="0" w:space="0" w:color="auto" w:frame="1"/>
-        </w:rPr>
-        <w:t>This</w:t>
-      </w:r>
-      <w:r>
-        <w:rPr>
-          <w:rFonts w:ascii="Times New Roman" w:eastAsia="Times New Roman" w:hAnsi="Times New Roman" w:cs="Times New Roman"/>
-          <w:color w:val="auto"/>
-          <w:sz w:val="24"/>
-          <w:szCs w:val="24"/>
-          <w:bdr w:val="none" w:sz="0" w:space="0" w:color="auto" w:frame="1"/>
-        </w:rPr>
-        <w:t> </w:t>
-      </w:r>
-      <w:r>
-        <w:rPr>
-          <w:rFonts w:ascii="Times New Roman" w:eastAsia="Times New Roman" w:hAnsi="Times New Roman" w:cs="Times New Roman"/>
-          <w:color w:val="auto"/>
-          <w:sz w:val="24"/>
-          <w:szCs w:val="24"/>
-          <w:bdr w:val="none" w:sz="0" w:space="0" w:color="auto" w:frame="1"/>
-        </w:rPr>
-        <w:t xml:space="preserve">module is to keep information about all entities so that they can be made available to the decision-makers and also for the automatic generation of reports, contracts, </w:t>
-      </w:r>
-      <w:r>
-        <w:rPr>
-          <w:rFonts w:ascii="Times New Roman" w:eastAsia="Times New Roman" w:hAnsi="Times New Roman" w:cs="Times New Roman"/>
-          <w:color w:val="auto"/>
-          <w:sz w:val="24"/>
-          <w:szCs w:val="24"/>
-          <w:bdr w:val="none" w:sz="0" w:space="0" w:color="auto" w:frame="1"/>
-        </w:rPr>
-        <w:t>invoices, etc.</w:t>
-      </w:r>
-      <w:r>
-        <w:rPr>
-          <w:rFonts w:ascii="Times New Roman" w:eastAsia="Times New Roman" w:hAnsi="Times New Roman" w:cs="Times New Roman"/>
-          <w:color w:val="auto"/>
-          <w:sz w:val="24"/>
-          <w:szCs w:val="24"/>
-          <w:bdr w:val="none" w:sz="0" w:space="0" w:color="auto" w:frame="1"/>
-        </w:rPr>
-        <w:t xml:space="preserve"> In Sales </w:t>
-      </w:r>
-      <w:r>
-        <w:rPr>
-          <w:rFonts w:ascii="Times New Roman" w:eastAsia="Times New Roman" w:hAnsi="Times New Roman" w:cs="Times New Roman"/>
-          <w:color w:val="auto"/>
-          <w:sz w:val="24"/>
-          <w:szCs w:val="24"/>
-          <w:bdr w:val="none" w:sz="0" w:space="0" w:color="auto" w:frame="1"/>
-        </w:rPr>
-        <w:t xml:space="preserve">module </w:t>
-      </w:r>
-      <w:r>
-        <w:rPr>
-          <w:rFonts w:ascii="Times New Roman" w:eastAsia="Times New Roman" w:hAnsi="Times New Roman" w:cs="Times New Roman"/>
-          <w:color w:val="auto"/>
-          <w:sz w:val="24"/>
-          <w:szCs w:val="24"/>
-          <w:bdr w:val="none" w:sz="0" w:space="0" w:color="auto" w:frame="1"/>
-        </w:rPr>
-        <w:t>product are sold/sent to business partners.</w:t>
-      </w:r>
-      <w:r>
-        <w:rPr>
-          <w:rFonts w:ascii="Times New Roman" w:eastAsia="Times New Roman" w:hAnsi="Times New Roman" w:cs="Times New Roman"/>
-          <w:color w:val="auto"/>
-          <w:sz w:val="24"/>
-          <w:szCs w:val="24"/>
-          <w:bdr w:val="none" w:sz="0" w:space="0" w:color="auto" w:frame="1"/>
-        </w:rPr>
-        <w:t xml:space="preserve"> The following are the master data of Sales Module:</w:t>
-      </w:r>
-    </w:p>
-    <w:p>
-      <w:pPr>
-        <w:pStyle w:val="ListParagraph"/>
-        <w:numPr>
-          <w:ilvl w:val="0"/>
-          <w:numId w:val="12"/>
-        </w:numPr>
-        <w:shd w:val="clear" w:color="auto" w:fill="FFFFFF"/>
-        <w:spacing w:after="0"/>
-        <w:jc w:val="both"/>
-        <w:rPr>
-          <w:rFonts w:ascii="Times New Roman" w:eastAsia="Times New Roman" w:hAnsi="Times New Roman" w:cs="Times New Roman"/>
-          <w:color w:val="auto"/>
-          <w:sz w:val="24"/>
-          <w:szCs w:val="24"/>
-        </w:rPr>
-      </w:pPr>
-      <w:r>
-        <w:rPr>
-          <w:rFonts w:ascii="Times New Roman" w:eastAsia="Times New Roman" w:hAnsi="Times New Roman" w:cs="Times New Roman"/>
-          <w:b/>
-          <w:color w:val="auto"/>
-          <w:sz w:val="24"/>
-          <w:szCs w:val="24"/>
-        </w:rPr>
-        <w:t>Product</w:t>
-      </w:r>
-      <w:r>
-        <w:rPr>
-          <w:rFonts w:ascii="Times New Roman" w:eastAsia="Times New Roman" w:hAnsi="Times New Roman" w:cs="Times New Roman"/>
-          <w:color w:val="auto"/>
-          <w:sz w:val="24"/>
-          <w:szCs w:val="24"/>
-        </w:rPr>
-        <w:t>-</w:t>
-      </w:r>
-      <w:r>
-        <w:rPr>
-          <w:rFonts w:ascii="Times New Roman" w:eastAsia="Times New Roman" w:hAnsi="Times New Roman" w:cs="Times New Roman"/>
-          <w:color w:val="auto"/>
-          <w:sz w:val="24"/>
-          <w:szCs w:val="24"/>
-        </w:rPr>
-        <w:t xml:space="preserve"> Finished goods</w:t>
-      </w:r>
-      <w:r>
-        <w:rPr>
-          <w:rFonts w:ascii="Times New Roman" w:eastAsia="Times New Roman" w:hAnsi="Times New Roman" w:cs="Times New Roman"/>
-          <w:color w:val="auto"/>
-          <w:sz w:val="24"/>
-          <w:szCs w:val="24"/>
-        </w:rPr>
-        <w:t xml:space="preserve"> will be </w:t>
-      </w:r>
-      <w:r>
-        <w:rPr>
-          <w:rFonts w:ascii="Times New Roman" w:eastAsia="Times New Roman" w:hAnsi="Times New Roman" w:cs="Times New Roman"/>
-          <w:color w:val="auto"/>
-          <w:sz w:val="24"/>
-          <w:szCs w:val="24"/>
-        </w:rPr>
-        <w:t>sold in this module. There will be no variants declared for the finished products.</w:t>
-      </w:r>
-      <w:r>
-        <w:rPr>
-          <w:rFonts w:ascii="Times New Roman" w:eastAsia="Times New Roman" w:hAnsi="Times New Roman" w:cs="Times New Roman"/>
-          <w:color w:val="auto"/>
-          <w:sz w:val="24"/>
-          <w:szCs w:val="24"/>
-        </w:rPr>
-        <w:t xml:space="preserve"> Product will have two type:</w:t>
-      </w:r>
-    </w:p>
-    <w:p>
-      <w:pPr>
-        <w:pStyle w:val="ListParagraph"/>
-        <w:numPr>
-          <w:ilvl w:val="1"/>
-          <w:numId w:val="8"/>
-        </w:numPr>
-        <w:shd w:val="clear" w:color="auto" w:fill="FFFFFF"/>
-        <w:spacing w:after="0"/>
-        <w:jc w:val="both"/>
-        <w:rPr>
-          <w:rFonts w:ascii="Times New Roman" w:eastAsia="Times New Roman" w:hAnsi="Times New Roman" w:cs="Times New Roman"/>
-          <w:color w:val="auto"/>
-          <w:sz w:val="24"/>
-          <w:szCs w:val="24"/>
-        </w:rPr>
-      </w:pPr>
-      <w:r>
-        <w:rPr>
-          <w:rFonts w:ascii="Times New Roman" w:eastAsia="Times New Roman" w:hAnsi="Times New Roman" w:cs="Times New Roman"/>
-          <w:color w:val="auto"/>
-          <w:sz w:val="24"/>
-          <w:szCs w:val="24"/>
-        </w:rPr>
-        <w:t>Main Item</w:t>
-      </w:r>
-    </w:p>
-    <w:p>
-      <w:pPr>
-        <w:pStyle w:val="ListParagraph"/>
-        <w:numPr>
-          <w:ilvl w:val="1"/>
-          <w:numId w:val="8"/>
-        </w:numPr>
-        <w:shd w:val="clear" w:color="auto" w:fill="FFFFFF"/>
-        <w:spacing w:after="0"/>
-        <w:jc w:val="both"/>
-        <w:rPr>
-          <w:rFonts w:ascii="Times New Roman" w:eastAsia="Times New Roman" w:hAnsi="Times New Roman" w:cs="Times New Roman"/>
-          <w:color w:val="auto"/>
-          <w:sz w:val="24"/>
-          <w:szCs w:val="24"/>
-        </w:rPr>
-      </w:pPr>
-      <w:r>
-        <w:rPr>
-          <w:rFonts w:ascii="Times New Roman" w:eastAsia="Times New Roman" w:hAnsi="Times New Roman" w:cs="Times New Roman"/>
-          <w:color w:val="auto"/>
-          <w:sz w:val="24"/>
-          <w:szCs w:val="24"/>
-        </w:rPr>
-        <w:t>Auxiliary Item</w:t>
-      </w:r>
-    </w:p>
-    <w:p>
-      <w:pPr>
-        <w:pStyle w:val="ListParagraph"/>
-        <w:numPr>
-          <w:ilvl w:val="0"/>
-          <w:numId w:val="12"/>
-        </w:numPr>
-        <w:spacing w:after="0"/>
-        <w:jc w:val="both"/>
-        <w:rPr>
-          <w:rFonts w:ascii="Times New Roman" w:eastAsia="Times New Roman" w:hAnsi="Times New Roman" w:cs="Times New Roman"/>
-          <w:color w:val="auto"/>
-          <w:sz w:val="24"/>
-          <w:szCs w:val="24"/>
-        </w:rPr>
-      </w:pPr>
-      <w:r>
-        <w:rPr>
-          <w:rFonts w:ascii="Times New Roman" w:eastAsia="Times New Roman" w:hAnsi="Times New Roman" w:cs="Times New Roman"/>
-          <w:b/>
-          <w:color w:val="auto"/>
-          <w:sz w:val="24"/>
-          <w:szCs w:val="24"/>
-        </w:rPr>
-        <w:t xml:space="preserve">Territory/Zones- </w:t>
-      </w:r>
-      <w:r>
-        <w:rPr>
-          <w:rFonts w:ascii="Times New Roman" w:eastAsia="Times New Roman" w:hAnsi="Times New Roman" w:cs="Times New Roman"/>
-          <w:color w:val="auto"/>
-          <w:sz w:val="24"/>
-          <w:szCs w:val="24"/>
-        </w:rPr>
-        <w:t>Sales territory management is more important than man</w:t>
-      </w:r>
-      <w:r>
-        <w:rPr>
-          <w:rFonts w:ascii="Times New Roman" w:eastAsia="Times New Roman" w:hAnsi="Times New Roman" w:cs="Times New Roman"/>
-          <w:color w:val="auto"/>
-          <w:sz w:val="24"/>
-          <w:szCs w:val="24"/>
-        </w:rPr>
-        <w:t xml:space="preserve">y may realize. </w:t>
-      </w:r>
-      <w:r>
-        <w:rPr>
-          <w:rFonts w:ascii="Times New Roman" w:eastAsia="Times New Roman" w:hAnsi="Times New Roman" w:cs="Times New Roman"/>
-          <w:color w:val="auto"/>
-          <w:sz w:val="24"/>
-          <w:szCs w:val="24"/>
-        </w:rPr>
-        <w:t xml:space="preserve">It can boost </w:t>
-      </w:r>
-      <w:r>
-        <w:rPr>
-          <w:rFonts w:ascii="Times New Roman" w:eastAsia="Times New Roman" w:hAnsi="Times New Roman" w:cs="Times New Roman"/>
-          <w:color w:val="auto"/>
-          <w:sz w:val="24"/>
-          <w:szCs w:val="24"/>
-        </w:rPr>
-        <w:t>sales team’s morale, increase sales, pro</w:t>
-      </w:r>
-      <w:r>
-        <w:rPr>
-          <w:rFonts w:ascii="Times New Roman" w:eastAsia="Times New Roman" w:hAnsi="Times New Roman" w:cs="Times New Roman"/>
-          <w:color w:val="auto"/>
-          <w:sz w:val="24"/>
-          <w:szCs w:val="24"/>
-        </w:rPr>
-        <w:t xml:space="preserve">vide a larger customer base and </w:t>
-      </w:r>
-      <w:r>
-        <w:rPr>
-          <w:rFonts w:ascii="Times New Roman" w:eastAsia="Times New Roman" w:hAnsi="Times New Roman" w:cs="Times New Roman"/>
-          <w:color w:val="auto"/>
-          <w:sz w:val="24"/>
-          <w:szCs w:val="24"/>
-        </w:rPr>
-        <w:t>inspire team cohesion. Territory management is a customer group or geographic area over which either an individual salesperson or a sales team has responsibility. These territories are usually defined based on geograp</w:t>
-      </w:r>
-      <w:r>
-        <w:rPr>
-          <w:rFonts w:ascii="Times New Roman" w:eastAsia="Times New Roman" w:hAnsi="Times New Roman" w:cs="Times New Roman"/>
-          <w:color w:val="auto"/>
-          <w:sz w:val="24"/>
-          <w:szCs w:val="24"/>
-        </w:rPr>
-        <w:t>hy, sales potential</w:t>
-      </w:r>
-      <w:r>
-        <w:rPr>
-          <w:rFonts w:ascii="Times New Roman" w:eastAsia="Times New Roman" w:hAnsi="Times New Roman" w:cs="Times New Roman"/>
-          <w:color w:val="auto"/>
-          <w:sz w:val="24"/>
-          <w:szCs w:val="24"/>
-        </w:rPr>
-        <w:t xml:space="preserve"> or a combination of these factors. The ultimate aim of this division of areas is to </w:t>
-      </w:r>
-      <w:r>
-        <w:rPr>
-          <w:rFonts w:ascii="Times New Roman" w:eastAsia="Times New Roman" w:hAnsi="Times New Roman" w:cs="Times New Roman"/>
-          <w:color w:val="auto"/>
-          <w:sz w:val="24"/>
-          <w:szCs w:val="24"/>
-        </w:rPr>
-        <w:t>maximize</w:t>
-      </w:r>
-      <w:r>
-        <w:rPr>
-          <w:rFonts w:ascii="Times New Roman" w:eastAsia="Times New Roman" w:hAnsi="Times New Roman" w:cs="Times New Roman"/>
-          <w:color w:val="auto"/>
-          <w:sz w:val="24"/>
-          <w:szCs w:val="24"/>
-        </w:rPr>
-        <w:t xml:space="preserve"> sales and profits </w:t>
-      </w:r>
-      <w:r>
-        <w:rPr>
-          <w:rFonts w:ascii="Times New Roman" w:eastAsia="Times New Roman" w:hAnsi="Times New Roman" w:cs="Times New Roman"/>
-          <w:color w:val="auto"/>
-          <w:sz w:val="24"/>
-          <w:szCs w:val="24"/>
-        </w:rPr>
-        <w:t>and to allocate resources efficiently.</w:t>
-      </w:r>
-    </w:p>
-    <w:p>
-      <w:pPr>
-        <w:pStyle w:val="ListParagraph"/>
-        <w:numPr>
-          <w:ilvl w:val="0"/>
-          <w:numId w:val="12"/>
-        </w:numPr>
-        <w:shd w:val="clear" w:color="auto" w:fill="FFFFFF"/>
-        <w:spacing w:after="0"/>
-        <w:jc w:val="both"/>
-        <w:rPr>
-          <w:rFonts w:ascii="Times New Roman" w:eastAsia="Times New Roman" w:hAnsi="Times New Roman" w:cs="Times New Roman"/>
-          <w:b/>
-          <w:color w:val="auto"/>
-          <w:sz w:val="24"/>
-          <w:szCs w:val="24"/>
-        </w:rPr>
-      </w:pPr>
-      <w:r>
-        <w:rPr>
-          <w:rFonts w:ascii="Times New Roman" w:eastAsia="Times New Roman" w:hAnsi="Times New Roman" w:cs="Times New Roman"/>
-          <w:b/>
-          <w:color w:val="auto"/>
-          <w:sz w:val="24"/>
-          <w:szCs w:val="24"/>
-        </w:rPr>
-        <w:t>Sales Team:</w:t>
-      </w:r>
-      <w:r>
-        <w:rPr>
-          <w:rFonts w:ascii="Arial" w:hAnsi="Arial" w:cs="Arial"/>
-          <w:color w:val="222222"/>
-          <w:shd w:val="clear" w:color="auto" w:fill="FFFFFF"/>
-        </w:rPr>
-        <w:t xml:space="preserve"> </w:t>
-      </w:r>
-      <w:r>
-        <w:rPr>
-          <w:rFonts w:ascii="Times New Roman" w:hAnsi="Times New Roman" w:cs="Times New Roman"/>
-          <w:color w:val="auto"/>
-          <w:sz w:val="24"/>
-          <w:szCs w:val="24"/>
-          <w:shd w:val="clear" w:color="auto" w:fill="FFFFFF"/>
-        </w:rPr>
-        <w:t xml:space="preserve">The division of a business that's responsible for selling products or services. </w:t>
-      </w:r>
-      <w:r>
-        <w:rPr>
-          <w:rFonts w:ascii="Times New Roman" w:hAnsi="Times New Roman" w:cs="Times New Roman"/>
-          <w:color w:val="auto"/>
-          <w:sz w:val="24"/>
-          <w:szCs w:val="24"/>
-          <w:shd w:val="clear" w:color="auto" w:fill="FFFFFF"/>
-        </w:rPr>
-        <w:t xml:space="preserve">Evaluating the </w:t>
-      </w:r>
-      <w:r>
-        <w:rPr>
-          <w:rFonts w:ascii="Times New Roman" w:hAnsi="Times New Roman" w:cs="Times New Roman"/>
-          <w:color w:val="auto"/>
-          <w:sz w:val="24"/>
-          <w:szCs w:val="24"/>
-          <w:shd w:val="clear" w:color="auto" w:fill="FFFFFF"/>
-        </w:rPr>
-        <w:t>current</w:t>
-      </w:r>
-      <w:r>
-        <w:rPr>
-          <w:rStyle w:val="apple-converted-space"/>
-          <w:rFonts w:ascii="Times New Roman" w:hAnsi="Times New Roman" w:cs="Times New Roman"/>
-          <w:color w:val="auto"/>
-          <w:sz w:val="24"/>
-          <w:szCs w:val="24"/>
-          <w:shd w:val="clear" w:color="auto" w:fill="FFFFFF"/>
-        </w:rPr>
-        <w:t> </w:t>
-      </w:r>
-      <w:r>
-        <w:rPr>
-          <w:rFonts w:ascii="Times New Roman" w:hAnsi="Times New Roman" w:cs="Times New Roman"/>
-          <w:b/>
-          <w:bCs/>
-          <w:color w:val="auto"/>
-          <w:sz w:val="24"/>
-          <w:szCs w:val="24"/>
-          <w:shd w:val="clear" w:color="auto" w:fill="FFFFFF"/>
-        </w:rPr>
-        <w:t>sales</w:t>
-      </w:r>
-      <w:r>
-        <w:rPr>
-          <w:rStyle w:val="apple-converted-space"/>
-          <w:rFonts w:ascii="Times New Roman" w:hAnsi="Times New Roman" w:cs="Times New Roman"/>
-          <w:color w:val="auto"/>
-          <w:sz w:val="24"/>
-          <w:szCs w:val="24"/>
-          <w:shd w:val="clear" w:color="auto" w:fill="FFFFFF"/>
-        </w:rPr>
-        <w:t> </w:t>
-      </w:r>
-      <w:r>
-        <w:rPr>
-          <w:rFonts w:ascii="Times New Roman" w:hAnsi="Times New Roman" w:cs="Times New Roman"/>
-          <w:color w:val="auto"/>
-          <w:sz w:val="24"/>
-          <w:szCs w:val="24"/>
-          <w:shd w:val="clear" w:color="auto" w:fill="FFFFFF"/>
-        </w:rPr>
-        <w:t>force is an important step in the process of decid</w:t>
-      </w:r>
-      <w:r>
-        <w:rPr>
-          <w:rFonts w:ascii="Times New Roman" w:hAnsi="Times New Roman" w:cs="Times New Roman"/>
-          <w:color w:val="auto"/>
-          <w:sz w:val="24"/>
-          <w:szCs w:val="24"/>
-          <w:shd w:val="clear" w:color="auto" w:fill="FFFFFF"/>
-        </w:rPr>
-        <w:t>ing whether and how to grow the</w:t>
-      </w:r>
-      <w:r>
-        <w:rPr>
-          <w:rStyle w:val="apple-converted-space"/>
-          <w:rFonts w:ascii="Times New Roman" w:hAnsi="Times New Roman" w:cs="Times New Roman"/>
-          <w:color w:val="auto"/>
-          <w:sz w:val="24"/>
-          <w:szCs w:val="24"/>
-          <w:shd w:val="clear" w:color="auto" w:fill="FFFFFF"/>
-        </w:rPr>
-        <w:t> </w:t>
-      </w:r>
-      <w:r>
-        <w:rPr>
-          <w:rFonts w:ascii="Times New Roman" w:hAnsi="Times New Roman" w:cs="Times New Roman"/>
-          <w:b/>
-          <w:bCs/>
-          <w:color w:val="auto"/>
-          <w:sz w:val="24"/>
-          <w:szCs w:val="24"/>
-          <w:shd w:val="clear" w:color="auto" w:fill="FFFFFF"/>
-        </w:rPr>
-        <w:t>sales team</w:t>
-      </w:r>
-      <w:r>
-        <w:rPr>
-          <w:rFonts w:ascii="Times New Roman" w:hAnsi="Times New Roman" w:cs="Times New Roman"/>
-          <w:color w:val="auto"/>
-          <w:sz w:val="24"/>
-          <w:szCs w:val="24"/>
-          <w:shd w:val="clear" w:color="auto" w:fill="FFFFFF"/>
-        </w:rPr>
-        <w:t>.</w:t>
-      </w:r>
-      <w:r>
-        <w:rPr>
-          <w:rFonts w:ascii="Times New Roman" w:hAnsi="Times New Roman" w:cs="Times New Roman"/>
-          <w:color w:val="auto"/>
-          <w:sz w:val="24"/>
-          <w:szCs w:val="24"/>
-          <w:shd w:val="clear" w:color="auto" w:fill="FFFFFF"/>
-        </w:rPr>
-        <w:t xml:space="preserve"> The Sales team will consist of following members</w:t>
-      </w:r>
-      <w:r>
-        <w:rPr>
-          <w:rFonts w:ascii="Times New Roman" w:hAnsi="Times New Roman" w:cs="Times New Roman"/>
-          <w:color w:val="auto"/>
-          <w:sz w:val="24"/>
-          <w:szCs w:val="24"/>
-          <w:shd w:val="clear" w:color="auto" w:fill="FFFFFF"/>
-        </w:rPr>
-        <w:t xml:space="preserve"> and maintain the following hierarchy</w:t>
-      </w:r>
-      <w:r>
-        <w:rPr>
-          <w:rFonts w:ascii="Times New Roman" w:hAnsi="Times New Roman" w:cs="Times New Roman"/>
-          <w:color w:val="auto"/>
-          <w:sz w:val="24"/>
-          <w:szCs w:val="24"/>
-          <w:shd w:val="clear" w:color="auto" w:fill="FFFFFF"/>
-        </w:rPr>
-        <w:t>:</w:t>
-      </w:r>
-    </w:p>
-    <w:p>
-      <w:pPr>
-        <w:pStyle w:val="ListParagraph"/>
-        <w:shd w:val="clear" w:color="auto" w:fill="FFFFFF"/>
-        <w:spacing w:after="0"/>
-        <w:ind w:left="780"/>
-        <w:jc w:val="both"/>
-        <w:rPr>
-          <w:rFonts w:ascii="Times New Roman" w:eastAsia="Times New Roman" w:hAnsi="Times New Roman" w:cs="Times New Roman"/>
-          <w:b/>
-          <w:color w:val="auto"/>
-          <w:sz w:val="24"/>
-          <w:szCs w:val="24"/>
-        </w:rPr>
-      </w:pPr>
-    </w:p>
-    <w:p>
-      <w:pPr>
-        <w:pStyle w:val="ListParagraph"/>
-        <w:shd w:val="clear" w:color="auto" w:fill="FFFFFF"/>
-        <w:spacing w:after="0"/>
-        <w:ind w:left="780"/>
-        <w:jc w:val="center"/>
-        <w:rPr>
-          <w:rFonts w:ascii="Times New Roman" w:eastAsia="Times New Roman" w:hAnsi="Times New Roman" w:cs="Times New Roman"/>
-          <w:b/>
-          <w:color w:val="auto"/>
-          <w:sz w:val="24"/>
-          <w:szCs w:val="24"/>
-        </w:rPr>
-      </w:pPr>
-      <w:r>
-        <w:rPr>
-          <w:rFonts w:ascii="Times New Roman" w:eastAsia="Times New Roman" w:hAnsi="Times New Roman" w:cs="Times New Roman"/>
-          <w:b/>
-          <w:noProof/>
-          <w:color w:val="auto"/>
-          <w:sz w:val="24"/>
-          <w:szCs w:val="24"/>
-        </w:rPr>
-        <w:drawing>
-          <wp:inline distT="0" distB="0" distL="0" distR="0" wp14:anchorId="35738BDB" wp14:editId="752DC447">
-            <wp:extent cx="1476375" cy="3305175"/>
-            <wp:effectExtent l="0" t="0" r="9525" b="9525"/>
-            <wp:docPr id="8" name="Picture 8" descr="C:\Users\nahar.kamrun\Desktop\Sales System.jpg"/>
-            <wp:cNvGraphicFramePr>
-              <a:graphicFrameLocks xmlns:a="http://schemas.openxmlformats.org/drawingml/2006/main" noChangeAspect="1"/>
-            </wp:cNvGraphicFramePr>
-            <a:graphic xmlns:a="http://schemas.openxmlformats.org/drawingml/2006/main">
-              <a:graphicData uri="http://schemas.openxmlformats.org/drawingml/2006/picture">
-                <pic:pic xmlns:pic="http://schemas.openxmlformats.org/drawingml/2006/picture">
-                  <pic:nvPicPr>
-                    <pic:cNvPr id="0" name="Picture 12" descr="C:\Users\nahar.kamrun\Desktop\Sales System.jpg"/>
-                    <pic:cNvPicPr>
-                      <a:picLocks noChangeAspect="1" noChangeArrowheads="1"/>
-                    </pic:cNvPicPr>
-                  </pic:nvPicPr>
-                  <pic:blipFill>
-                    <a:blip r:embed="rId12" cstate="print">
-                      <a:extLst>
-                        <a:ext uri="{28A0092B-C50C-407E-A947-70E740481C1C}">
-                          <a14:useLocalDpi xmlns:a14="http://schemas.microsoft.com/office/drawing/2010/main" val="0"/>
-                        </a:ext>
-                      </a:extLst>
-                    </a:blip>
-                    <a:srcRect/>
-                    <a:stretch>
-                      <a:fillRect/>
-                    </a:stretch>
-                  </pic:blipFill>
-                  <pic:spPr bwMode="auto">
-                    <a:xfrm>
-                      <a:off x="0" y="0"/>
-                      <a:ext cx="1476375" cy="3305175"/>
-                    </a:xfrm>
-                    <a:prstGeom prst="rect">
-                      <a:avLst/>
-                    </a:prstGeom>
-                    <a:noFill/>
-                    <a:ln>
-                      <a:noFill/>
-                    </a:ln>
-                  </pic:spPr>
-                </pic:pic>
-              </a:graphicData>
-            </a:graphic>
-          </wp:inline>
-        </w:drawing>
-      </w:r>
-    </w:p>
-    <w:p>
-      <w:pPr>
-        <w:pStyle w:val="ListParagraph"/>
-        <w:shd w:val="clear" w:color="auto" w:fill="FFFFFF"/>
-        <w:spacing w:after="0"/>
-        <w:ind w:left="780"/>
-        <w:jc w:val="both"/>
-        <w:rPr>
-          <w:rFonts w:ascii="Times New Roman" w:eastAsia="Times New Roman" w:hAnsi="Times New Roman" w:cs="Times New Roman"/>
-          <w:b/>
-          <w:color w:val="auto"/>
-          <w:sz w:val="24"/>
-          <w:szCs w:val="24"/>
-        </w:rPr>
-      </w:pPr>
-    </w:p>
-    <w:p>
-      <w:pPr>
-        <w:pStyle w:val="ListParagraph"/>
-        <w:shd w:val="clear" w:color="auto" w:fill="FFFFFF"/>
-        <w:spacing w:after="0"/>
-        <w:ind w:left="780"/>
-        <w:jc w:val="both"/>
-        <w:rPr>
-          <w:rFonts w:ascii="Times New Roman" w:eastAsia="Times New Roman" w:hAnsi="Times New Roman" w:cs="Times New Roman"/>
-          <w:b/>
-          <w:color w:val="auto"/>
-          <w:sz w:val="24"/>
-          <w:szCs w:val="24"/>
-        </w:rPr>
-      </w:pPr>
-    </w:p>
-    <w:p>
-      <w:pPr>
-        <w:pStyle w:val="ListParagraph"/>
-        <w:shd w:val="clear" w:color="auto" w:fill="FFFFFF"/>
-        <w:spacing w:after="0"/>
-        <w:ind w:left="780"/>
-        <w:jc w:val="both"/>
-        <w:rPr>
-          <w:rFonts w:ascii="Times New Roman" w:eastAsia="Times New Roman" w:hAnsi="Times New Roman" w:cs="Times New Roman"/>
-          <w:b/>
-          <w:color w:val="auto"/>
-          <w:sz w:val="24"/>
-          <w:szCs w:val="24"/>
-        </w:rPr>
-      </w:pPr>
-    </w:p>
-    <w:p>
-      <w:pPr>
-        <w:pStyle w:val="ListParagraph"/>
-        <w:shd w:val="clear" w:color="auto" w:fill="FFFFFF"/>
-        <w:spacing w:after="0"/>
-        <w:ind w:left="780"/>
-        <w:jc w:val="both"/>
-        <w:rPr>
-          <w:rFonts w:ascii="Times New Roman" w:eastAsia="Times New Roman" w:hAnsi="Times New Roman" w:cs="Times New Roman"/>
-          <w:b/>
-          <w:color w:val="auto"/>
-          <w:sz w:val="24"/>
-          <w:szCs w:val="24"/>
-        </w:rPr>
-      </w:pPr>
-    </w:p>
-    <w:p>
-      <w:pPr>
-        <w:pStyle w:val="ListParagraph"/>
-        <w:shd w:val="clear" w:color="auto" w:fill="FFFFFF"/>
-        <w:spacing w:after="0"/>
-        <w:ind w:left="780"/>
-        <w:rPr>
-          <w:rFonts w:ascii="Times New Roman" w:eastAsia="Times New Roman" w:hAnsi="Times New Roman" w:cs="Times New Roman"/>
-          <w:b/>
-          <w:color w:val="auto"/>
-          <w:sz w:val="24"/>
-          <w:szCs w:val="24"/>
-        </w:rPr>
-      </w:pPr>
-    </w:p>
-    <w:p>
-      <w:pPr>
-        <w:pStyle w:val="ListParagraph"/>
-        <w:shd w:val="clear" w:color="auto" w:fill="FFFFFF"/>
-        <w:spacing w:after="0"/>
-        <w:ind w:left="780"/>
-        <w:rPr>
-          <w:rFonts w:ascii="Times New Roman" w:eastAsia="Times New Roman" w:hAnsi="Times New Roman" w:cs="Times New Roman"/>
-          <w:b/>
-          <w:color w:val="auto"/>
-          <w:sz w:val="24"/>
-          <w:szCs w:val="24"/>
-        </w:rPr>
-      </w:pPr>
-    </w:p>
-    <w:p>
-      <w:pPr>
-        <w:pStyle w:val="ListParagraph"/>
-        <w:numPr>
-          <w:ilvl w:val="0"/>
-          <w:numId w:val="12"/>
-        </w:numPr>
-        <w:shd w:val="clear" w:color="auto" w:fill="FFFFFF"/>
-        <w:spacing w:after="0"/>
-        <w:rPr>
-          <w:rFonts w:ascii="Times New Roman" w:eastAsia="Times New Roman" w:hAnsi="Times New Roman" w:cs="Times New Roman"/>
-          <w:b/>
-          <w:color w:val="auto"/>
-          <w:sz w:val="24"/>
-          <w:szCs w:val="24"/>
-        </w:rPr>
-      </w:pPr>
-      <w:r>
-        <w:rPr>
-          <w:rFonts w:ascii="Times New Roman" w:eastAsia="Times New Roman" w:hAnsi="Times New Roman" w:cs="Times New Roman"/>
-          <w:b/>
-          <w:color w:val="auto"/>
-          <w:sz w:val="24"/>
-          <w:szCs w:val="24"/>
-        </w:rPr>
-        <w:lastRenderedPageBreak/>
-        <w:t>Customer :</w:t>
-      </w:r>
-    </w:p>
-    <w:p>
-      <w:pPr>
-        <w:pStyle w:val="Bodycopy"/>
-        <w:jc w:val="both"/>
-      </w:pPr>
-      <w:r>
-        <w:t xml:space="preserve">A party/individual that receives or consumes products (goods or services) and has the ability to choose between different products and suppliers is called customer. </w:t>
-      </w:r>
-      <w:r>
-        <w:t>One of the key master data in sales module.</w:t>
-      </w:r>
-    </w:p>
-    <w:p>
-      <w:pPr>
-        <w:shd w:val="clear" w:color="auto" w:fill="FFFFFF"/>
-        <w:spacing w:after="0"/>
-        <w:jc w:val="both"/>
-        <w:rPr>
-          <w:rStyle w:val="Heading2Char"/>
-          <w:b/>
-        </w:rPr>
-      </w:pPr>
-      <w:bookmarkStart w:id="15" w:name="_Toc473650374"/>
-      <w:r>
-        <w:rPr>
-          <w:rStyle w:val="Heading2Char"/>
-          <w:b/>
-        </w:rPr>
-        <w:t>3</w:t>
-      </w:r>
-      <w:r>
-        <w:rPr>
-          <w:rStyle w:val="Heading2Char"/>
-          <w:b/>
-        </w:rPr>
-        <w:t>.</w:t>
-      </w:r>
-      <w:r>
-        <w:rPr>
-          <w:rStyle w:val="Heading2Char"/>
-          <w:b/>
-        </w:rPr>
-        <w:t>2 Sales Order Management</w:t>
-      </w:r>
-      <w:bookmarkEnd w:id="15"/>
-    </w:p>
-    <w:p>
-      <w:pPr>
-        <w:shd w:val="clear" w:color="auto" w:fill="FFFFFF"/>
-        <w:spacing w:after="0"/>
-        <w:jc w:val="both"/>
-        <w:rPr>
-          <w:rFonts w:ascii="Times New Roman" w:eastAsia="Times New Roman" w:hAnsi="Times New Roman" w:cs="Times New Roman"/>
-          <w:color w:val="auto"/>
-          <w:sz w:val="24"/>
-          <w:szCs w:val="24"/>
-          <w:bdr w:val="none" w:sz="0" w:space="0" w:color="auto" w:frame="1"/>
-          <w:shd w:val="clear" w:color="auto" w:fill="FFFFFF"/>
-        </w:rPr>
-      </w:pPr>
-      <w:r>
-        <w:rPr>
-          <w:rFonts w:ascii="Times New Roman" w:eastAsia="Times New Roman" w:hAnsi="Times New Roman" w:cs="Times New Roman"/>
-          <w:color w:val="auto"/>
-          <w:sz w:val="24"/>
-          <w:szCs w:val="24"/>
-        </w:rPr>
-        <w:t>This module</w:t>
-      </w:r>
-      <w:r>
-        <w:rPr>
-          <w:rFonts w:ascii="Times New Roman" w:eastAsia="Times New Roman" w:hAnsi="Times New Roman" w:cs="Times New Roman"/>
-          <w:color w:val="auto"/>
-          <w:sz w:val="24"/>
-          <w:szCs w:val="24"/>
-        </w:rPr>
-        <w:t xml:space="preserve"> allows</w:t>
-      </w:r>
-      <w:r>
-        <w:rPr>
-          <w:rFonts w:ascii="Times New Roman" w:eastAsia="Times New Roman" w:hAnsi="Times New Roman" w:cs="Times New Roman"/>
-          <w:color w:val="auto"/>
-          <w:sz w:val="24"/>
-          <w:szCs w:val="24"/>
-        </w:rPr>
-        <w:t> </w:t>
-      </w:r>
-      <w:r>
-        <w:rPr>
-          <w:rFonts w:ascii="Times New Roman" w:eastAsia="Times New Roman" w:hAnsi="Times New Roman" w:cs="Times New Roman"/>
-          <w:color w:val="auto"/>
-          <w:sz w:val="24"/>
-          <w:szCs w:val="24"/>
-          <w:bdr w:val="none" w:sz="0" w:space="0" w:color="auto" w:frame="1"/>
-          <w:shd w:val="clear" w:color="auto" w:fill="FFFFFF"/>
-        </w:rPr>
-        <w:t xml:space="preserve">company to manage sales operations efficiently and quickly and also provide comprehensive solutions to the management for </w:t>
-      </w:r>
-      <w:r>
-        <w:rPr>
-          <w:rFonts w:ascii="Times New Roman" w:eastAsia="Times New Roman" w:hAnsi="Times New Roman" w:cs="Times New Roman"/>
-          <w:color w:val="auto"/>
-          <w:sz w:val="24"/>
-          <w:szCs w:val="24"/>
-          <w:bdr w:val="none" w:sz="0" w:space="0" w:color="auto" w:frame="1"/>
-          <w:shd w:val="clear" w:color="auto" w:fill="FFFFFF"/>
-        </w:rPr>
-        <w:t>quotes,</w:t>
-      </w:r>
-      <w:r>
-        <w:rPr>
-          <w:rFonts w:ascii="Times New Roman" w:eastAsia="Times New Roman" w:hAnsi="Times New Roman" w:cs="Times New Roman"/>
-          <w:color w:val="auto"/>
-          <w:sz w:val="24"/>
-          <w:szCs w:val="24"/>
-          <w:bdr w:val="none" w:sz="0" w:space="0" w:color="auto" w:frame="1"/>
-          <w:shd w:val="clear" w:color="auto" w:fill="FFFFFF"/>
-        </w:rPr>
-        <w:t xml:space="preserve"> prices, contracts, orders,</w:t>
-      </w:r>
-      <w:r>
-        <w:rPr>
-          <w:rFonts w:ascii="Times New Roman" w:eastAsia="Times New Roman" w:hAnsi="Times New Roman" w:cs="Times New Roman"/>
-          <w:color w:val="auto"/>
-          <w:sz w:val="24"/>
-          <w:szCs w:val="24"/>
-          <w:bdr w:val="none" w:sz="0" w:space="0" w:color="auto" w:frame="1"/>
-          <w:shd w:val="clear" w:color="auto" w:fill="FFFFFF"/>
-        </w:rPr>
-        <w:t xml:space="preserve"> customer</w:t>
-      </w:r>
-      <w:r>
-        <w:rPr>
-          <w:rFonts w:ascii="Times New Roman" w:eastAsia="Times New Roman" w:hAnsi="Times New Roman" w:cs="Times New Roman"/>
-          <w:color w:val="auto"/>
-          <w:sz w:val="24"/>
-          <w:szCs w:val="24"/>
-          <w:bdr w:val="none" w:sz="0" w:space="0" w:color="auto" w:frame="1"/>
-          <w:shd w:val="clear" w:color="auto" w:fill="FFFFFF"/>
-        </w:rPr>
-        <w:t xml:space="preserve"> discount</w:t>
-      </w:r>
-      <w:r>
-        <w:rPr>
-          <w:rFonts w:ascii="Times New Roman" w:eastAsia="Times New Roman" w:hAnsi="Times New Roman" w:cs="Times New Roman"/>
-          <w:color w:val="auto"/>
-          <w:sz w:val="24"/>
-          <w:szCs w:val="24"/>
-          <w:bdr w:val="none" w:sz="0" w:space="0" w:color="auto" w:frame="1"/>
-          <w:shd w:val="clear" w:color="auto" w:fill="FFFFFF"/>
-        </w:rPr>
-        <w:t>, price list etc</w:t>
-      </w:r>
-      <w:r>
-        <w:rPr>
-          <w:rFonts w:ascii="Times New Roman" w:eastAsia="Times New Roman" w:hAnsi="Times New Roman" w:cs="Times New Roman"/>
-          <w:color w:val="auto"/>
-          <w:sz w:val="24"/>
-          <w:szCs w:val="24"/>
-          <w:bdr w:val="none" w:sz="0" w:space="0" w:color="auto" w:frame="1"/>
-          <w:shd w:val="clear" w:color="auto" w:fill="FFFFFF"/>
-        </w:rPr>
-        <w:t>.</w:t>
-      </w:r>
-    </w:p>
-    <w:p>
-      <w:pPr>
-        <w:ind w:left="-90" w:firstLine="90"/>
-      </w:pPr>
-    </w:p>
-    <w:p>
-      <w:pPr>
-        <w:pStyle w:val="Heading2"/>
-        <w:numPr>
-          <w:ilvl w:val="0"/>
-          <w:numId w:val="16"/>
-        </w:numPr>
         <w:shd w:val="clear" w:color="auto" w:fill="FFFFFF"/>
         <w:spacing w:before="473" w:after="158"/>
-        <w:ind w:left="360"/>
         <w:rPr>
           <w:rFonts w:ascii="Times New Roman" w:eastAsia="Times New Roman" w:hAnsi="Times New Roman" w:cs="Times New Roman"/>
-          <w:strike/>
           <w:color w:val="auto"/>
           <w:spacing w:val="-2"/>
           <w:sz w:val="32"/>
           <w:szCs w:val="32"/>
-          <w:rPrChange w:id="16" w:author="Mahfuzur Rahman" w:date="2017-01-30T18:36:00Z">
-            <w:rPr>
-              <w:rFonts w:ascii="Times New Roman" w:eastAsia="Times New Roman" w:hAnsi="Times New Roman" w:cs="Times New Roman"/>
-              <w:color w:val="auto"/>
-              <w:spacing w:val="-2"/>
-              <w:sz w:val="32"/>
-              <w:szCs w:val="32"/>
-            </w:rPr>
-          </w:rPrChange>
-        </w:rPr>
-      </w:pPr>
-      <w:bookmarkStart w:id="17" w:name="_Toc473650375"/>
-      <w:commentRangeStart w:id="18"/>
+        </w:rPr>
+      </w:pPr>
       <w:r>
         <w:rPr>
           <w:rFonts w:ascii="Times New Roman" w:hAnsi="Times New Roman" w:cs="Times New Roman"/>
           <w:b/>
           <w:bCs/>
-          <w:strike/>
           <w:color w:val="auto"/>
           <w:spacing w:val="-2"/>
           <w:sz w:val="32"/>
           <w:szCs w:val="32"/>
-          <w:rPrChange w:id="19" w:author="Mahfuzur Rahman" w:date="2017-01-30T18:36:00Z">
-            <w:rPr>
-              <w:rFonts w:ascii="Times New Roman" w:hAnsi="Times New Roman" w:cs="Times New Roman"/>
-              <w:b/>
-              <w:bCs/>
-              <w:color w:val="auto"/>
-              <w:spacing w:val="-2"/>
-              <w:sz w:val="32"/>
-              <w:szCs w:val="32"/>
-            </w:rPr>
-          </w:rPrChange>
-        </w:rPr>
-        <w:t>Create and set up a product</w:t>
-      </w:r>
-      <w:commentRangeEnd w:id="18"/>
-      <w:r>
-        <w:rPr>
-          <w:rStyle w:val="CommentReference"/>
-          <w:rFonts w:ascii="Calibri" w:eastAsia="Calibri" w:hAnsi="Calibri" w:cs="Calibri"/>
-          <w:color w:val="000000"/>
-        </w:rPr>
-        <w:commentReference w:id="18"/>
-      </w:r>
-      <w:bookmarkEnd w:id="17"/>
+        </w:rPr>
+        <w:lastRenderedPageBreak/>
+        <w:t>Product</w:t>
+      </w:r>
+      <w:bookmarkStart w:id="13" w:name="_GoBack"/>
+      <w:bookmarkEnd w:id="13"/>
     </w:p>
     <w:p>
       <w:pPr>
@@ -7203,7 +6190,7 @@
           <w:b/>
         </w:rPr>
       </w:pPr>
-      <w:bookmarkStart w:id="20" w:name="_Toc473650376"/>
+      <w:bookmarkStart w:id="14" w:name="_Toc473650376"/>
       <w:r>
         <w:rPr>
           <w:b/>
@@ -7216,14 +6203,14 @@
         </w:rPr>
         <w:t xml:space="preserve">Create the Sales </w:t>
       </w:r>
-      <w:commentRangeStart w:id="21"/>
+      <w:commentRangeStart w:id="15"/>
       <w:r>
         <w:rPr>
           <w:b/>
         </w:rPr>
         <w:t>Order</w:t>
       </w:r>
-      <w:commentRangeEnd w:id="21"/>
+      <w:commentRangeEnd w:id="15"/>
       <w:r>
         <w:rPr>
           <w:rStyle w:val="CommentReference"/>
@@ -7231,10 +6218,10 @@
           <w:sz w:val="26"/>
           <w:szCs w:val="26"/>
         </w:rPr>
-        <w:commentReference w:id="21"/>
-      </w:r>
-      <w:bookmarkEnd w:id="20"/>
-      <w:ins w:id="22" w:author="Mahfuzur Rahman" w:date="2017-01-30T18:37:00Z">
+        <w:commentReference w:id="15"/>
+      </w:r>
+      <w:bookmarkEnd w:id="14"/>
+      <w:ins w:id="16" w:author="Mahfuzur Rahman" w:date="2017-01-30T18:37:00Z">
         <w:r>
           <w:rPr>
             <w:b/>
@@ -7398,7 +6385,6 @@
         <w:jc w:val="both"/>
       </w:pPr>
       <w:r>
-        <w:lastRenderedPageBreak/>
         <w:t>Sales-&gt; Quotation-&gt;Create</w:t>
       </w:r>
     </w:p>
@@ -7554,6 +6540,7 @@
         <w:jc w:val="both"/>
       </w:pPr>
       <w:r>
+        <w:lastRenderedPageBreak/>
         <w:t xml:space="preserve">After creating a Quotation it </w:t>
       </w:r>
       <w:r>
@@ -7860,7 +6847,7 @@
           <w:b/>
         </w:rPr>
       </w:pPr>
-      <w:bookmarkStart w:id="23" w:name="_Toc473650377"/>
+      <w:bookmarkStart w:id="17" w:name="_Toc473650377"/>
       <w:r>
         <w:rPr>
           <w:rStyle w:val="Heading3Char"/>
@@ -7875,7 +6862,7 @@
         </w:rPr>
         <w:t xml:space="preserve">Price </w:t>
       </w:r>
-      <w:commentRangeStart w:id="24"/>
+      <w:commentRangeStart w:id="18"/>
       <w:r>
         <w:rPr>
           <w:rStyle w:val="Heading3Char"/>
@@ -7883,15 +6870,15 @@
         </w:rPr>
         <w:t>List</w:t>
       </w:r>
-      <w:commentRangeEnd w:id="24"/>
+      <w:commentRangeEnd w:id="18"/>
       <w:r>
         <w:rPr>
           <w:rStyle w:val="Heading3Char"/>
           <w:b/>
         </w:rPr>
-        <w:commentReference w:id="24"/>
-      </w:r>
-      <w:bookmarkEnd w:id="23"/>
+        <w:commentReference w:id="18"/>
+      </w:r>
+      <w:bookmarkEnd w:id="17"/>
     </w:p>
     <w:p>
       <w:pPr>
@@ -8051,14 +7038,14 @@
           <w:b/>
         </w:rPr>
       </w:pPr>
-      <w:bookmarkStart w:id="25" w:name="_Toc473650378"/>
+      <w:bookmarkStart w:id="19" w:name="_Toc473650378"/>
       <w:r>
         <w:rPr>
           <w:b/>
         </w:rPr>
         <w:t>3.4 Receive feedback from the Customer</w:t>
       </w:r>
-      <w:bookmarkEnd w:id="25"/>
+      <w:bookmarkEnd w:id="19"/>
       <w:r>
         <w:rPr>
           <w:b/>
@@ -8155,62 +7142,500 @@
           <w:b/>
         </w:rPr>
       </w:pPr>
-      <w:bookmarkStart w:id="26" w:name="_Toc473650379"/>
+      <w:bookmarkStart w:id="20" w:name="_Toc473650379"/>
       <w:r>
         <w:rPr>
           <w:b/>
         </w:rPr>
         <w:t>3.5 Handles the returned product from Customer</w:t>
       </w:r>
+      <w:bookmarkEnd w:id="20"/>
+    </w:p>
+    <w:p>
+      <w:pPr>
+        <w:jc w:val="both"/>
+        <w:rPr>
+          <w:rFonts w:ascii="Times New Roman" w:hAnsi="Times New Roman" w:cs="Times New Roman"/>
+          <w:sz w:val="24"/>
+          <w:szCs w:val="24"/>
+        </w:rPr>
+      </w:pPr>
+      <w:r>
+        <w:rPr>
+          <w:b/>
+        </w:rPr>
+        <w:t xml:space="preserve"> </w:t>
+      </w:r>
+      <w:r>
+        <w:rPr>
+          <w:rFonts w:ascii="Times New Roman" w:hAnsi="Times New Roman" w:cs="Times New Roman"/>
+          <w:sz w:val="24"/>
+          <w:szCs w:val="24"/>
+        </w:rPr>
+        <w:t xml:space="preserve">The Customer may return the product with bad quality. The time limit for the return product depends on different situations, such as the returned product still exists in the market but may not exist at the company. </w:t>
+      </w:r>
+    </w:p>
+    <w:p>
+      <w:pPr>
+        <w:rPr>
+          <w:b/>
+        </w:rPr>
+      </w:pPr>
+      <w:r>
+        <w:rPr>
+          <w:b/>
+        </w:rPr>
+        <w:t>TBD</w:t>
+      </w:r>
+      <w:r>
+        <w:rPr>
+          <w:b/>
+        </w:rPr>
+        <w:t xml:space="preserve"> </w:t>
+      </w:r>
+      <w:r>
+        <w:rPr>
+          <w:b/>
+        </w:rPr>
+        <w:t>(will it come from inventory)</w:t>
+      </w:r>
+    </w:p>
+    <w:p>
+      <w:pPr>
+        <w:pStyle w:val="Heading2"/>
+        <w:rPr>
+          <w:b/>
+        </w:rPr>
+      </w:pPr>
+      <w:bookmarkStart w:id="21" w:name="_Toc473650380"/>
+      <w:r>
+        <w:rPr>
+          <w:b/>
+        </w:rPr>
+        <w:lastRenderedPageBreak/>
+        <w:t xml:space="preserve">3.6 </w:t>
+      </w:r>
+      <w:r>
+        <w:rPr>
+          <w:b/>
+        </w:rPr>
+        <w:t>Gives stock status report to Accounting Department</w:t>
+      </w:r>
+      <w:bookmarkEnd w:id="21"/>
+      <w:r>
+        <w:rPr>
+          <w:b/>
+        </w:rPr>
+        <w:t xml:space="preserve">  </w:t>
+      </w:r>
+    </w:p>
+    <w:p>
+      <w:pPr>
+        <w:jc w:val="both"/>
+        <w:rPr>
+          <w:rFonts w:ascii="Times New Roman" w:hAnsi="Times New Roman" w:cs="Times New Roman"/>
+          <w:sz w:val="24"/>
+          <w:szCs w:val="24"/>
+        </w:rPr>
+      </w:pPr>
+      <w:r>
+        <w:rPr>
+          <w:rFonts w:ascii="Times New Roman" w:hAnsi="Times New Roman" w:cs="Times New Roman"/>
+          <w:sz w:val="24"/>
+          <w:szCs w:val="24"/>
+        </w:rPr>
+        <w:t xml:space="preserve">The Accountant needs a stock status report for checking whether the input and output are matched between the Sales Department, Warehouse, and his/her account record.  </w:t>
+      </w:r>
+    </w:p>
+    <w:p>
+      <w:pPr>
+        <w:pStyle w:val="Heading2"/>
+        <w:rPr>
+          <w:b/>
+        </w:rPr>
+      </w:pPr>
+      <w:bookmarkStart w:id="22" w:name="_Toc473650381"/>
+      <w:r>
+        <w:rPr>
+          <w:b/>
+        </w:rPr>
+        <w:t xml:space="preserve">3.7 </w:t>
+      </w:r>
+      <w:r>
+        <w:rPr>
+          <w:b/>
+        </w:rPr>
+        <w:t>Gives quotation list to Customer and Accounting Department</w:t>
+      </w:r>
+      <w:bookmarkEnd w:id="22"/>
+      <w:r>
+        <w:rPr>
+          <w:b/>
+        </w:rPr>
+        <w:t xml:space="preserve">  </w:t>
+      </w:r>
+    </w:p>
+    <w:p>
+      <w:pPr>
+        <w:jc w:val="both"/>
+        <w:rPr>
+          <w:rFonts w:ascii="Times New Roman" w:hAnsi="Times New Roman" w:cs="Times New Roman"/>
+          <w:sz w:val="24"/>
+          <w:szCs w:val="24"/>
+        </w:rPr>
+      </w:pPr>
+      <w:r>
+        <w:rPr>
+          <w:rFonts w:ascii="Times New Roman" w:hAnsi="Times New Roman" w:cs="Times New Roman"/>
+          <w:sz w:val="24"/>
+          <w:szCs w:val="24"/>
+        </w:rPr>
+        <w:t xml:space="preserve">Every time the new products have been imported to the company, the Salesmen will promote products information as a quotation list of product to the Customer at the company or to Customer’s place. This quotation list usually is printed out in retail price for the Customer but also in wholesale price for the Salesmen. In case the Customer asks for the wholesale price, the Salesmen can follow the quotation list to quote to the Customer.  </w:t>
+      </w:r>
+    </w:p>
+    <w:p>
+      <w:pPr>
+        <w:jc w:val="both"/>
+        <w:rPr>
+          <w:rFonts w:ascii="Times New Roman" w:hAnsi="Times New Roman" w:cs="Times New Roman"/>
+          <w:sz w:val="24"/>
+          <w:szCs w:val="24"/>
+        </w:rPr>
+      </w:pPr>
+      <w:r>
+        <w:rPr>
+          <w:rFonts w:ascii="Times New Roman" w:hAnsi="Times New Roman" w:cs="Times New Roman"/>
+          <w:sz w:val="24"/>
+          <w:szCs w:val="24"/>
+        </w:rPr>
+        <w:t xml:space="preserve">In order to follow the price easily, the Accountant in Accounting Department also needs a quotation list from the Sales Department.  </w:t>
+      </w:r>
+    </w:p>
+    <w:p>
+      <w:pPr>
+        <w:pStyle w:val="Heading2"/>
+        <w:rPr>
+          <w:b/>
+        </w:rPr>
+      </w:pPr>
+      <w:bookmarkStart w:id="23" w:name="_Toc473650382"/>
+      <w:r>
+        <w:rPr>
+          <w:b/>
+        </w:rPr>
+        <w:t xml:space="preserve">3.8 </w:t>
+      </w:r>
+      <w:r>
+        <w:rPr>
+          <w:b/>
+        </w:rPr>
+        <w:t>Gives customer list to Accounting Department</w:t>
+      </w:r>
+      <w:bookmarkEnd w:id="23"/>
+    </w:p>
+    <w:p>
+      <w:pPr>
+        <w:jc w:val="both"/>
+        <w:rPr>
+          <w:rFonts w:ascii="Times New Roman" w:hAnsi="Times New Roman" w:cs="Times New Roman"/>
+          <w:sz w:val="24"/>
+          <w:szCs w:val="24"/>
+        </w:rPr>
+      </w:pPr>
+      <w:r>
+        <w:rPr>
+          <w:rFonts w:ascii="Times New Roman" w:hAnsi="Times New Roman" w:cs="Times New Roman"/>
+          <w:sz w:val="24"/>
+          <w:szCs w:val="24"/>
+        </w:rPr>
+        <w:t>After the customer information has been recorded</w:t>
+      </w:r>
+      <w:r>
+        <w:rPr>
+          <w:rFonts w:ascii="Times New Roman" w:hAnsi="Times New Roman" w:cs="Times New Roman"/>
+          <w:sz w:val="24"/>
+          <w:szCs w:val="24"/>
+        </w:rPr>
+        <w:t xml:space="preserve"> in system, i</w:t>
+      </w:r>
+      <w:r>
+        <w:rPr>
+          <w:rFonts w:ascii="Times New Roman" w:hAnsi="Times New Roman" w:cs="Times New Roman"/>
+          <w:sz w:val="24"/>
+          <w:szCs w:val="24"/>
+        </w:rPr>
+        <w:t xml:space="preserve">t </w:t>
+      </w:r>
+      <w:r>
+        <w:rPr>
+          <w:rFonts w:ascii="Times New Roman" w:hAnsi="Times New Roman" w:cs="Times New Roman"/>
+          <w:sz w:val="24"/>
+          <w:szCs w:val="24"/>
+        </w:rPr>
+        <w:t xml:space="preserve">will be given </w:t>
+      </w:r>
+      <w:r>
+        <w:rPr>
+          <w:rFonts w:ascii="Times New Roman" w:hAnsi="Times New Roman" w:cs="Times New Roman"/>
+          <w:sz w:val="24"/>
+          <w:szCs w:val="24"/>
+        </w:rPr>
+        <w:t xml:space="preserve">to the Accounting Department.  </w:t>
+      </w:r>
+    </w:p>
+    <w:p>
+      <w:pPr>
+        <w:pStyle w:val="Heading2"/>
+        <w:rPr>
+          <w:b/>
+        </w:rPr>
+      </w:pPr>
+      <w:bookmarkStart w:id="24" w:name="_Toc473650383"/>
+      <w:r>
+        <w:rPr>
+          <w:b/>
+        </w:rPr>
+        <w:t xml:space="preserve">3.9 </w:t>
+      </w:r>
+      <w:r>
+        <w:rPr>
+          <w:b/>
+        </w:rPr>
+        <w:t>Gives sales reports to Customer and Accounting Department</w:t>
+      </w:r>
+      <w:bookmarkEnd w:id="24"/>
+      <w:r>
+        <w:rPr>
+          <w:b/>
+        </w:rPr>
+        <w:t xml:space="preserve">  </w:t>
+      </w:r>
+    </w:p>
+    <w:p>
+      <w:pPr>
+        <w:jc w:val="both"/>
+        <w:rPr>
+          <w:rFonts w:ascii="Times New Roman" w:hAnsi="Times New Roman" w:cs="Times New Roman"/>
+          <w:sz w:val="24"/>
+          <w:szCs w:val="24"/>
+        </w:rPr>
+      </w:pPr>
+      <w:r>
+        <w:rPr>
+          <w:rFonts w:ascii="Times New Roman" w:hAnsi="Times New Roman" w:cs="Times New Roman"/>
+          <w:sz w:val="24"/>
+          <w:szCs w:val="24"/>
+        </w:rPr>
+        <w:t xml:space="preserve">The Salesmen have to send the daily sales reports, which show the daily delivery and payment of the Customers, to the Accounting Department. Sometimes the Customers also require having these sales reports in the certain period to check by him or herself whether they are correct or not.  </w:t>
+      </w:r>
+    </w:p>
+    <w:p>
+      <w:pPr>
+        <w:jc w:val="both"/>
+        <w:rPr>
+          <w:rFonts w:ascii="Times New Roman" w:hAnsi="Times New Roman" w:cs="Times New Roman"/>
+          <w:sz w:val="24"/>
+          <w:szCs w:val="24"/>
+        </w:rPr>
+      </w:pPr>
+      <w:r>
+        <w:rPr>
+          <w:rFonts w:ascii="Times New Roman" w:hAnsi="Times New Roman" w:cs="Times New Roman"/>
+          <w:sz w:val="24"/>
+          <w:szCs w:val="24"/>
+        </w:rPr>
+        <w:t xml:space="preserve">There are three kinds of sales as following:  </w:t>
+      </w:r>
+    </w:p>
+    <w:p>
+      <w:pPr>
+        <w:jc w:val="both"/>
+        <w:rPr>
+          <w:rFonts w:ascii="Times New Roman" w:hAnsi="Times New Roman" w:cs="Times New Roman"/>
+          <w:sz w:val="24"/>
+          <w:szCs w:val="24"/>
+        </w:rPr>
+      </w:pPr>
+      <w:r>
+        <w:rPr>
+          <w:rFonts w:ascii="Times New Roman" w:hAnsi="Times New Roman" w:cs="Times New Roman"/>
+          <w:b/>
+          <w:sz w:val="24"/>
+          <w:szCs w:val="24"/>
+        </w:rPr>
+        <w:t>Retail:</w:t>
+      </w:r>
+      <w:r>
+        <w:rPr>
+          <w:rFonts w:ascii="Times New Roman" w:hAnsi="Times New Roman" w:cs="Times New Roman"/>
+          <w:sz w:val="24"/>
+          <w:szCs w:val="24"/>
+        </w:rPr>
+        <w:t xml:space="preserve"> When a Customer buys a small quantity of a certain product.  </w:t>
+      </w:r>
+    </w:p>
+    <w:p>
+      <w:pPr>
+        <w:jc w:val="both"/>
+        <w:rPr>
+          <w:rFonts w:ascii="Times New Roman" w:hAnsi="Times New Roman" w:cs="Times New Roman"/>
+          <w:sz w:val="24"/>
+          <w:szCs w:val="24"/>
+        </w:rPr>
+      </w:pPr>
+      <w:r>
+        <w:rPr>
+          <w:rFonts w:ascii="Times New Roman" w:hAnsi="Times New Roman" w:cs="Times New Roman"/>
+          <w:b/>
+          <w:sz w:val="24"/>
+          <w:szCs w:val="24"/>
+        </w:rPr>
+        <w:t>Wholesale:</w:t>
+      </w:r>
+      <w:r>
+        <w:rPr>
+          <w:rFonts w:ascii="Times New Roman" w:hAnsi="Times New Roman" w:cs="Times New Roman"/>
+          <w:sz w:val="24"/>
+          <w:szCs w:val="24"/>
+        </w:rPr>
+        <w:t xml:space="preserve"> When Customer buys a big quantity of a certain product. This wholesale quantity is usually defined by the company, or sometimes the Customer also gives suggestion. On the other hand, the product delivery time is in a very short period usually less than one week.  </w:t>
+      </w:r>
+    </w:p>
+    <w:p>
+      <w:pPr>
+        <w:jc w:val="both"/>
+        <w:rPr>
+          <w:rFonts w:ascii="Times New Roman" w:hAnsi="Times New Roman" w:cs="Times New Roman"/>
+          <w:sz w:val="24"/>
+          <w:szCs w:val="24"/>
+        </w:rPr>
+      </w:pPr>
+      <w:r>
+        <w:rPr>
+          <w:rFonts w:ascii="Times New Roman" w:hAnsi="Times New Roman" w:cs="Times New Roman"/>
+          <w:b/>
+          <w:sz w:val="24"/>
+          <w:szCs w:val="24"/>
+        </w:rPr>
+        <w:t>Contract sale:</w:t>
+      </w:r>
+      <w:r>
+        <w:rPr>
+          <w:rFonts w:ascii="Times New Roman" w:hAnsi="Times New Roman" w:cs="Times New Roman"/>
+          <w:sz w:val="24"/>
+          <w:szCs w:val="24"/>
+        </w:rPr>
+        <w:t xml:space="preserve"> When a Customer buys a big quantity of a certain product in monopolization. The terms of delivery and payment for the product are signed in the contract. The contract price is the lowest price compared with retail and wholesale price. The delivery time is in long period usually more than one week.  </w:t>
+      </w:r>
+    </w:p>
+    <w:p>
+      <w:pPr>
+        <w:jc w:val="both"/>
+        <w:rPr>
+          <w:rFonts w:ascii="Times New Roman" w:hAnsi="Times New Roman" w:cs="Times New Roman"/>
+          <w:sz w:val="24"/>
+          <w:szCs w:val="24"/>
+        </w:rPr>
+      </w:pPr>
+    </w:p>
+    <w:p>
+      <w:pPr>
+        <w:pStyle w:val="Heading2"/>
+        <w:rPr>
+          <w:b/>
+        </w:rPr>
+      </w:pPr>
+      <w:bookmarkStart w:id="25" w:name="_Toc473650384"/>
+      <w:r>
+        <w:rPr>
+          <w:b/>
+        </w:rPr>
+        <w:t xml:space="preserve">3.10 </w:t>
+      </w:r>
+      <w:r>
+        <w:rPr>
+          <w:b/>
+        </w:rPr>
+        <w:t>Gives contract to Customer and Accounting Department</w:t>
+      </w:r>
+      <w:bookmarkEnd w:id="25"/>
+      <w:r>
+        <w:rPr>
+          <w:b/>
+        </w:rPr>
+        <w:t xml:space="preserve">  </w:t>
+      </w:r>
+    </w:p>
+    <w:p>
+      <w:pPr>
+        <w:jc w:val="both"/>
+        <w:rPr>
+          <w:rFonts w:ascii="Times New Roman" w:hAnsi="Times New Roman" w:cs="Times New Roman"/>
+          <w:color w:val="auto"/>
+          <w:sz w:val="24"/>
+          <w:szCs w:val="24"/>
+        </w:rPr>
+      </w:pPr>
+      <w:r>
+        <w:rPr>
+          <w:rFonts w:ascii="Times New Roman" w:hAnsi="Times New Roman" w:cs="Times New Roman"/>
+          <w:color w:val="auto"/>
+          <w:sz w:val="24"/>
+          <w:szCs w:val="24"/>
+        </w:rPr>
+        <w:t xml:space="preserve">After the contract has been made, three copies will be made: first for Customer, second for Accounting Department and third for Sales Department itself.  </w:t>
+      </w:r>
+    </w:p>
+    <w:p>
+      <w:pPr>
+        <w:pStyle w:val="Heading2"/>
+        <w:rPr>
+          <w:b/>
+        </w:rPr>
+      </w:pPr>
+      <w:bookmarkStart w:id="26" w:name="_Toc473650385"/>
+      <w:r>
+        <w:rPr>
+          <w:b/>
+        </w:rPr>
+        <w:t xml:space="preserve">3.11 </w:t>
+      </w:r>
+      <w:r>
+        <w:rPr>
+          <w:b/>
+        </w:rPr>
+        <w:t>Gives returned product report the Customer and Accounting Department</w:t>
+      </w:r>
       <w:bookmarkEnd w:id="26"/>
-    </w:p>
-    <w:p>
-      <w:pPr>
-        <w:jc w:val="both"/>
-        <w:rPr>
-          <w:rFonts w:ascii="Times New Roman" w:hAnsi="Times New Roman" w:cs="Times New Roman"/>
-          <w:sz w:val="24"/>
-          <w:szCs w:val="24"/>
-        </w:rPr>
-      </w:pPr>
-      <w:r>
-        <w:rPr>
-          <w:b/>
-        </w:rPr>
-        <w:t xml:space="preserve"> </w:t>
-      </w:r>
-      <w:r>
-        <w:rPr>
-          <w:rFonts w:ascii="Times New Roman" w:hAnsi="Times New Roman" w:cs="Times New Roman"/>
-          <w:sz w:val="24"/>
-          <w:szCs w:val="24"/>
-        </w:rPr>
-        <w:t xml:space="preserve">The Customer may return the product with bad quality. The time limit for the return product depends on different situations, such as the returned product still exists in the market but may not exist at the company. </w:t>
-      </w:r>
-    </w:p>
-    <w:p>
-      <w:pPr>
-        <w:rPr>
-          <w:b/>
-        </w:rPr>
-      </w:pPr>
-      <w:r>
-        <w:rPr>
-          <w:b/>
-        </w:rPr>
-        <w:t>TBD</w:t>
-      </w:r>
-      <w:r>
-        <w:rPr>
-          <w:b/>
-        </w:rPr>
-        <w:t xml:space="preserve"> </w:t>
-      </w:r>
-      <w:r>
-        <w:rPr>
-          <w:b/>
-        </w:rPr>
-        <w:t>(will it come from inventory)</w:t>
+      <w:r>
+        <w:rPr>
+          <w:b/>
+        </w:rPr>
+        <w:t xml:space="preserve">  </w:t>
+      </w:r>
+    </w:p>
+    <w:p>
+      <w:pPr>
+        <w:jc w:val="both"/>
+        <w:rPr>
+          <w:rFonts w:ascii="Times New Roman" w:hAnsi="Times New Roman" w:cs="Times New Roman"/>
+          <w:sz w:val="24"/>
+          <w:szCs w:val="24"/>
+        </w:rPr>
+      </w:pPr>
+      <w:r>
+        <w:rPr>
+          <w:rFonts w:ascii="Times New Roman" w:hAnsi="Times New Roman" w:cs="Times New Roman"/>
+          <w:sz w:val="24"/>
+          <w:szCs w:val="24"/>
+        </w:rPr>
+        <w:t xml:space="preserve">The returned product reflects the quality of the product and influent to the long-term business relationship. On the other hands, the value of the returned product is considered as payment and the debt of the customer will be reduced. The Account needs the returned product report to follow the payment in the account. The customer sometimes requires the returned product report as well.  </w:t>
+      </w:r>
+      <w:r>
+        <w:rPr>
+          <w:b/>
+        </w:rPr>
+        <w:t xml:space="preserve">  </w:t>
       </w:r>
     </w:p>
     <w:p>
@@ -8220,18 +7645,19 @@
           <w:b/>
         </w:rPr>
       </w:pPr>
-      <w:bookmarkStart w:id="27" w:name="_Toc473650380"/>
-      <w:r>
-        <w:rPr>
-          <w:b/>
-        </w:rPr>
-        <w:t xml:space="preserve">3.6 </w:t>
-      </w:r>
-      <w:r>
-        <w:rPr>
-          <w:b/>
-        </w:rPr>
-        <w:t>Gives stock status report to Accounting Department</w:t>
+      <w:bookmarkStart w:id="27" w:name="_Toc473650386"/>
+      <w:r>
+        <w:rPr>
+          <w:b/>
+        </w:rPr>
+        <w:lastRenderedPageBreak/>
+        <w:t xml:space="preserve">3.12 </w:t>
+      </w:r>
+      <w:r>
+        <w:rPr>
+          <w:b/>
+        </w:rPr>
+        <w:t>Gets a delivery receipt from Warehouse Keeper</w:t>
       </w:r>
       <w:bookmarkEnd w:id="27"/>
       <w:r>
@@ -8256,7 +7682,25 @@
           <w:sz w:val="24"/>
           <w:szCs w:val="24"/>
         </w:rPr>
-        <w:t xml:space="preserve">The Accountant needs a stock status report for checking whether the input and output are matched between the Sales Department, Warehouse, and his/her account record.  </w:t>
+        <w:t xml:space="preserve">The Customer will sign on the delivery receipt after receiving the products. The Salesman will get the signed delivery receipt from Warehouse Keepers after the product has been delivered.   </w:t>
+      </w:r>
+    </w:p>
+    <w:p>
+      <w:pPr>
+        <w:jc w:val="both"/>
+        <w:rPr>
+          <w:rFonts w:ascii="Times New Roman" w:hAnsi="Times New Roman" w:cs="Times New Roman"/>
+          <w:sz w:val="24"/>
+          <w:szCs w:val="24"/>
+        </w:rPr>
+      </w:pPr>
+      <w:r>
+        <w:rPr>
+          <w:rFonts w:ascii="Times New Roman" w:hAnsi="Times New Roman" w:cs="Times New Roman"/>
+          <w:sz w:val="24"/>
+          <w:szCs w:val="24"/>
+        </w:rPr>
+        <w:t xml:space="preserve">The delivery receipt is made in three copies: first for Customer, second for Salesman, third for Warehouse Keeper him-/herself.  </w:t>
       </w:r>
     </w:p>
     <w:p>
@@ -8266,61 +7710,58 @@
           <w:b/>
         </w:rPr>
       </w:pPr>
-      <w:bookmarkStart w:id="28" w:name="_Toc473650381"/>
-      <w:r>
-        <w:rPr>
-          <w:b/>
-        </w:rPr>
-        <w:t xml:space="preserve">3.7 </w:t>
-      </w:r>
-      <w:r>
-        <w:rPr>
-          <w:b/>
-        </w:rPr>
-        <w:t>Gives quotation list to Customer and Accounting Department</w:t>
+      <w:bookmarkStart w:id="28" w:name="_Toc473650388"/>
+      <w:r>
+        <w:rPr>
+          <w:b/>
+        </w:rPr>
+        <w:t>3</w:t>
+      </w:r>
+      <w:r>
+        <w:rPr>
+          <w:b/>
+        </w:rPr>
+        <w:t>.13</w:t>
+      </w:r>
+      <w:r>
+        <w:rPr>
+          <w:b/>
+        </w:rPr>
+        <w:t xml:space="preserve"> Sales Target</w:t>
       </w:r>
       <w:bookmarkEnd w:id="28"/>
-      <w:r>
-        <w:rPr>
-          <w:b/>
-        </w:rPr>
-        <w:t xml:space="preserve">  </w:t>
-      </w:r>
-    </w:p>
-    <w:p>
-      <w:pPr>
-        <w:jc w:val="both"/>
-        <w:rPr>
-          <w:rFonts w:ascii="Times New Roman" w:hAnsi="Times New Roman" w:cs="Times New Roman"/>
-          <w:sz w:val="24"/>
-          <w:szCs w:val="24"/>
-        </w:rPr>
-      </w:pPr>
-      <w:r>
-        <w:rPr>
-          <w:rFonts w:ascii="Times New Roman" w:hAnsi="Times New Roman" w:cs="Times New Roman"/>
-          <w:sz w:val="24"/>
-          <w:szCs w:val="24"/>
-        </w:rPr>
-        <w:t xml:space="preserve">Every time the new products have been imported to the company, the Salesmen will promote products information as a quotation list of product to the Customer at the company or to Customer’s place. This quotation list usually is printed out in retail price for the Customer but also in wholesale price for the Salesmen. In case the Customer asks for the wholesale price, the Salesmen can follow the quotation list to quote to the Customer.  </w:t>
-      </w:r>
-    </w:p>
-    <w:p>
-      <w:pPr>
-        <w:jc w:val="both"/>
-        <w:rPr>
-          <w:rFonts w:ascii="Times New Roman" w:hAnsi="Times New Roman" w:cs="Times New Roman"/>
-          <w:sz w:val="24"/>
-          <w:szCs w:val="24"/>
-        </w:rPr>
-      </w:pPr>
-      <w:r>
-        <w:rPr>
-          <w:rFonts w:ascii="Times New Roman" w:hAnsi="Times New Roman" w:cs="Times New Roman"/>
-          <w:sz w:val="24"/>
-          <w:szCs w:val="24"/>
-        </w:rPr>
-        <w:t xml:space="preserve">In order to follow the price easily, the Accountant in Accounting Department also needs a quotation list from the Sales Department.  </w:t>
+    </w:p>
+    <w:p>
+      <w:pPr>
+        <w:pStyle w:val="Bodycopy"/>
+        <w:jc w:val="both"/>
+        <w:rPr>
+          <w:shd w:val="clear" w:color="auto" w:fill="FFFFFF" w:themeFill="background1"/>
+        </w:rPr>
+      </w:pPr>
+      <w:r>
+        <w:rPr>
+          <w:shd w:val="clear" w:color="auto" w:fill="FFFFFF" w:themeFill="background1"/>
+        </w:rPr>
+        <w:t>A specified amount of sales that a management sets for achieving or exceeding within a specified timeframe. Sales targets are apportioned among different sales units such as salespersons, franchisees, distributors, agents, etc.</w:t>
+      </w:r>
+    </w:p>
+    <w:p>
+      <w:pPr>
+        <w:pStyle w:val="Bodycopy"/>
+        <w:jc w:val="both"/>
+      </w:pPr>
+      <w:r>
+        <w:rPr>
+          <w:shd w:val="clear" w:color="auto" w:fill="FFFFFF" w:themeFill="background1"/>
+        </w:rPr>
+        <w:t>If the sales targets are achieved, then it is considered as achievement. This achievement can be</w:t>
+      </w:r>
+      <w:r>
+        <w:rPr>
+          <w:shd w:val="clear" w:color="auto" w:fill="FFFFFF" w:themeFill="background1"/>
+        </w:rPr>
+        <w:t xml:space="preserve"> measured yearly/ half-yearly/ quarterly.</w:t>
       </w:r>
     </w:p>
     <w:p>
@@ -8330,473 +7771,20 @@
           <w:b/>
         </w:rPr>
       </w:pPr>
-      <w:bookmarkStart w:id="29" w:name="_Toc473650382"/>
-      <w:r>
-        <w:rPr>
-          <w:b/>
-        </w:rPr>
-        <w:t xml:space="preserve">3.8 </w:t>
-      </w:r>
-      <w:r>
-        <w:rPr>
-          <w:b/>
-        </w:rPr>
-        <w:t>Gives customer list to Accounting Department</w:t>
+      <w:bookmarkStart w:id="29" w:name="_Toc473650389"/>
+      <w:r>
+        <w:rPr>
+          <w:b/>
+        </w:rPr>
+        <w:t>3.14</w:t>
+      </w:r>
+      <w:r>
+        <w:rPr>
+          <w:b/>
+        </w:rPr>
+        <w:t xml:space="preserve"> Sales Discount</w:t>
       </w:r>
       <w:bookmarkEnd w:id="29"/>
-    </w:p>
-    <w:p>
-      <w:pPr>
-        <w:jc w:val="both"/>
-        <w:rPr>
-          <w:rFonts w:ascii="Times New Roman" w:hAnsi="Times New Roman" w:cs="Times New Roman"/>
-          <w:sz w:val="24"/>
-          <w:szCs w:val="24"/>
-        </w:rPr>
-      </w:pPr>
-      <w:r>
-        <w:rPr>
-          <w:rFonts w:ascii="Times New Roman" w:hAnsi="Times New Roman" w:cs="Times New Roman"/>
-          <w:sz w:val="24"/>
-          <w:szCs w:val="24"/>
-        </w:rPr>
-        <w:t>After the customer information has been recorded</w:t>
-      </w:r>
-      <w:r>
-        <w:rPr>
-          <w:rFonts w:ascii="Times New Roman" w:hAnsi="Times New Roman" w:cs="Times New Roman"/>
-          <w:sz w:val="24"/>
-          <w:szCs w:val="24"/>
-        </w:rPr>
-        <w:t xml:space="preserve"> in system, i</w:t>
-      </w:r>
-      <w:r>
-        <w:rPr>
-          <w:rFonts w:ascii="Times New Roman" w:hAnsi="Times New Roman" w:cs="Times New Roman"/>
-          <w:sz w:val="24"/>
-          <w:szCs w:val="24"/>
-        </w:rPr>
-        <w:t xml:space="preserve">t </w:t>
-      </w:r>
-      <w:r>
-        <w:rPr>
-          <w:rFonts w:ascii="Times New Roman" w:hAnsi="Times New Roman" w:cs="Times New Roman"/>
-          <w:sz w:val="24"/>
-          <w:szCs w:val="24"/>
-        </w:rPr>
-        <w:t xml:space="preserve">will be given </w:t>
-      </w:r>
-      <w:r>
-        <w:rPr>
-          <w:rFonts w:ascii="Times New Roman" w:hAnsi="Times New Roman" w:cs="Times New Roman"/>
-          <w:sz w:val="24"/>
-          <w:szCs w:val="24"/>
-        </w:rPr>
-        <w:t xml:space="preserve">to the Accounting Department.  </w:t>
-      </w:r>
-    </w:p>
-    <w:p>
-      <w:pPr>
-        <w:pStyle w:val="Heading2"/>
-        <w:rPr>
-          <w:b/>
-        </w:rPr>
-      </w:pPr>
-      <w:bookmarkStart w:id="30" w:name="_Toc473650383"/>
-      <w:r>
-        <w:rPr>
-          <w:b/>
-        </w:rPr>
-        <w:t xml:space="preserve">3.9 </w:t>
-      </w:r>
-      <w:r>
-        <w:rPr>
-          <w:b/>
-        </w:rPr>
-        <w:t>Gives sales reports to Customer and Accounting Department</w:t>
-      </w:r>
-      <w:bookmarkEnd w:id="30"/>
-      <w:r>
-        <w:rPr>
-          <w:b/>
-        </w:rPr>
-        <w:t xml:space="preserve">  </w:t>
-      </w:r>
-    </w:p>
-    <w:p>
-      <w:pPr>
-        <w:jc w:val="both"/>
-        <w:rPr>
-          <w:rFonts w:ascii="Times New Roman" w:hAnsi="Times New Roman" w:cs="Times New Roman"/>
-          <w:sz w:val="24"/>
-          <w:szCs w:val="24"/>
-        </w:rPr>
-      </w:pPr>
-      <w:r>
-        <w:rPr>
-          <w:rFonts w:ascii="Times New Roman" w:hAnsi="Times New Roman" w:cs="Times New Roman"/>
-          <w:sz w:val="24"/>
-          <w:szCs w:val="24"/>
-        </w:rPr>
-        <w:t xml:space="preserve">The Salesmen have to send the daily sales reports, which show the daily delivery and payment of the Customers, to the Accounting Department. Sometimes the Customers also require having these sales reports in the certain period to check by him or herself whether they are correct or not.  </w:t>
-      </w:r>
-    </w:p>
-    <w:p>
-      <w:pPr>
-        <w:jc w:val="both"/>
-        <w:rPr>
-          <w:rFonts w:ascii="Times New Roman" w:hAnsi="Times New Roman" w:cs="Times New Roman"/>
-          <w:sz w:val="24"/>
-          <w:szCs w:val="24"/>
-        </w:rPr>
-      </w:pPr>
-      <w:r>
-        <w:rPr>
-          <w:rFonts w:ascii="Times New Roman" w:hAnsi="Times New Roman" w:cs="Times New Roman"/>
-          <w:sz w:val="24"/>
-          <w:szCs w:val="24"/>
-        </w:rPr>
-        <w:t xml:space="preserve">There are three kinds of sales as following:  </w:t>
-      </w:r>
-    </w:p>
-    <w:p>
-      <w:pPr>
-        <w:jc w:val="both"/>
-        <w:rPr>
-          <w:rFonts w:ascii="Times New Roman" w:hAnsi="Times New Roman" w:cs="Times New Roman"/>
-          <w:sz w:val="24"/>
-          <w:szCs w:val="24"/>
-        </w:rPr>
-      </w:pPr>
-      <w:r>
-        <w:rPr>
-          <w:rFonts w:ascii="Times New Roman" w:hAnsi="Times New Roman" w:cs="Times New Roman"/>
-          <w:b/>
-          <w:sz w:val="24"/>
-          <w:szCs w:val="24"/>
-        </w:rPr>
-        <w:t>Retail:</w:t>
-      </w:r>
-      <w:r>
-        <w:rPr>
-          <w:rFonts w:ascii="Times New Roman" w:hAnsi="Times New Roman" w:cs="Times New Roman"/>
-          <w:sz w:val="24"/>
-          <w:szCs w:val="24"/>
-        </w:rPr>
-        <w:t xml:space="preserve"> When a Customer buys a small quantity of a certain product.  </w:t>
-      </w:r>
-    </w:p>
-    <w:p>
-      <w:pPr>
-        <w:jc w:val="both"/>
-        <w:rPr>
-          <w:rFonts w:ascii="Times New Roman" w:hAnsi="Times New Roman" w:cs="Times New Roman"/>
-          <w:sz w:val="24"/>
-          <w:szCs w:val="24"/>
-        </w:rPr>
-      </w:pPr>
-      <w:r>
-        <w:rPr>
-          <w:rFonts w:ascii="Times New Roman" w:hAnsi="Times New Roman" w:cs="Times New Roman"/>
-          <w:b/>
-          <w:sz w:val="24"/>
-          <w:szCs w:val="24"/>
-        </w:rPr>
-        <w:t>Wholesale:</w:t>
-      </w:r>
-      <w:r>
-        <w:rPr>
-          <w:rFonts w:ascii="Times New Roman" w:hAnsi="Times New Roman" w:cs="Times New Roman"/>
-          <w:sz w:val="24"/>
-          <w:szCs w:val="24"/>
-        </w:rPr>
-        <w:t xml:space="preserve"> When Customer buys a big quantity of a certain product. This wholesale quantity is usually defined by the company, or sometimes the Customer also gives suggestion. On the other hand, the product delivery time is in a very short period usually less than one week.  </w:t>
-      </w:r>
-    </w:p>
-    <w:p>
-      <w:pPr>
-        <w:jc w:val="both"/>
-        <w:rPr>
-          <w:rFonts w:ascii="Times New Roman" w:hAnsi="Times New Roman" w:cs="Times New Roman"/>
-          <w:sz w:val="24"/>
-          <w:szCs w:val="24"/>
-        </w:rPr>
-      </w:pPr>
-      <w:r>
-        <w:rPr>
-          <w:rFonts w:ascii="Times New Roman" w:hAnsi="Times New Roman" w:cs="Times New Roman"/>
-          <w:b/>
-          <w:sz w:val="24"/>
-          <w:szCs w:val="24"/>
-        </w:rPr>
-        <w:t>Contract sale:</w:t>
-      </w:r>
-      <w:r>
-        <w:rPr>
-          <w:rFonts w:ascii="Times New Roman" w:hAnsi="Times New Roman" w:cs="Times New Roman"/>
-          <w:sz w:val="24"/>
-          <w:szCs w:val="24"/>
-        </w:rPr>
-        <w:t xml:space="preserve"> When a Customer buys a big quantity of a certain product in monopolization. The terms of delivery and payment for the product are signed in the contract. The contract price is the lowest price compared with retail and wholesale price. The delivery time is in long period usually more than one week.  </w:t>
-      </w:r>
-    </w:p>
-    <w:p>
-      <w:pPr>
-        <w:jc w:val="both"/>
-        <w:rPr>
-          <w:rFonts w:ascii="Times New Roman" w:hAnsi="Times New Roman" w:cs="Times New Roman"/>
-          <w:sz w:val="24"/>
-          <w:szCs w:val="24"/>
-        </w:rPr>
-      </w:pPr>
-    </w:p>
-    <w:p>
-      <w:pPr>
-        <w:pStyle w:val="Heading2"/>
-        <w:rPr>
-          <w:b/>
-        </w:rPr>
-      </w:pPr>
-      <w:bookmarkStart w:id="31" w:name="_Toc473650384"/>
-      <w:r>
-        <w:rPr>
-          <w:b/>
-        </w:rPr>
-        <w:lastRenderedPageBreak/>
-        <w:t xml:space="preserve">3.10 </w:t>
-      </w:r>
-      <w:r>
-        <w:rPr>
-          <w:b/>
-        </w:rPr>
-        <w:t>Gives contract to Customer and Accounting Department</w:t>
-      </w:r>
-      <w:bookmarkEnd w:id="31"/>
-      <w:r>
-        <w:rPr>
-          <w:b/>
-        </w:rPr>
-        <w:t xml:space="preserve">  </w:t>
-      </w:r>
-    </w:p>
-    <w:p>
-      <w:pPr>
-        <w:jc w:val="both"/>
-        <w:rPr>
-          <w:rFonts w:ascii="Times New Roman" w:hAnsi="Times New Roman" w:cs="Times New Roman"/>
-          <w:color w:val="auto"/>
-          <w:sz w:val="24"/>
-          <w:szCs w:val="24"/>
-        </w:rPr>
-      </w:pPr>
-      <w:r>
-        <w:rPr>
-          <w:rFonts w:ascii="Times New Roman" w:hAnsi="Times New Roman" w:cs="Times New Roman"/>
-          <w:color w:val="auto"/>
-          <w:sz w:val="24"/>
-          <w:szCs w:val="24"/>
-        </w:rPr>
-        <w:t xml:space="preserve">After the contract has been made, three copies will be made: first for Customer, second for Accounting Department and third for Sales Department itself.  </w:t>
-      </w:r>
-    </w:p>
-    <w:p>
-      <w:pPr>
-        <w:pStyle w:val="Heading2"/>
-        <w:rPr>
-          <w:b/>
-        </w:rPr>
-      </w:pPr>
-      <w:bookmarkStart w:id="32" w:name="_Toc473650385"/>
-      <w:r>
-        <w:rPr>
-          <w:b/>
-        </w:rPr>
-        <w:t xml:space="preserve">3.11 </w:t>
-      </w:r>
-      <w:r>
-        <w:rPr>
-          <w:b/>
-        </w:rPr>
-        <w:t>Gives returned product report the Customer and Accounting Department</w:t>
-      </w:r>
-      <w:bookmarkEnd w:id="32"/>
-      <w:r>
-        <w:rPr>
-          <w:b/>
-        </w:rPr>
-        <w:t xml:space="preserve">  </w:t>
-      </w:r>
-    </w:p>
-    <w:p>
-      <w:pPr>
-        <w:jc w:val="both"/>
-        <w:rPr>
-          <w:rFonts w:ascii="Times New Roman" w:hAnsi="Times New Roman" w:cs="Times New Roman"/>
-          <w:sz w:val="24"/>
-          <w:szCs w:val="24"/>
-        </w:rPr>
-      </w:pPr>
-      <w:r>
-        <w:rPr>
-          <w:rFonts w:ascii="Times New Roman" w:hAnsi="Times New Roman" w:cs="Times New Roman"/>
-          <w:sz w:val="24"/>
-          <w:szCs w:val="24"/>
-        </w:rPr>
-        <w:t xml:space="preserve">The returned product reflects the quality of the product and influent to the long-term business relationship. On the other hands, the value of the returned product is considered as payment and the debt of the customer will be reduced. The Account needs the returned product report to follow the payment in the account. The customer sometimes requires the returned product report as well.  </w:t>
-      </w:r>
-      <w:r>
-        <w:rPr>
-          <w:b/>
-        </w:rPr>
-        <w:t xml:space="preserve">  </w:t>
-      </w:r>
-    </w:p>
-    <w:p>
-      <w:pPr>
-        <w:pStyle w:val="Heading2"/>
-        <w:rPr>
-          <w:b/>
-        </w:rPr>
-      </w:pPr>
-      <w:bookmarkStart w:id="33" w:name="_Toc473650386"/>
-      <w:r>
-        <w:rPr>
-          <w:b/>
-        </w:rPr>
-        <w:t xml:space="preserve">3.12 </w:t>
-      </w:r>
-      <w:r>
-        <w:rPr>
-          <w:b/>
-        </w:rPr>
-        <w:t>Gets a delivery receipt from Warehouse Keeper</w:t>
-      </w:r>
-      <w:bookmarkEnd w:id="33"/>
-      <w:r>
-        <w:rPr>
-          <w:b/>
-        </w:rPr>
-        <w:t xml:space="preserve">  </w:t>
-      </w:r>
-    </w:p>
-    <w:p>
-      <w:pPr>
-        <w:jc w:val="both"/>
-        <w:rPr>
-          <w:rFonts w:ascii="Times New Roman" w:hAnsi="Times New Roman" w:cs="Times New Roman"/>
-          <w:sz w:val="24"/>
-          <w:szCs w:val="24"/>
-        </w:rPr>
-      </w:pPr>
-      <w:r>
-        <w:rPr>
-          <w:rFonts w:ascii="Times New Roman" w:hAnsi="Times New Roman" w:cs="Times New Roman"/>
-          <w:sz w:val="24"/>
-          <w:szCs w:val="24"/>
-        </w:rPr>
-        <w:t xml:space="preserve">The Customer will sign on the delivery receipt after receiving the products. The Salesman will get the signed delivery receipt from Warehouse Keepers after the product has been delivered.   </w:t>
-      </w:r>
-    </w:p>
-    <w:p>
-      <w:pPr>
-        <w:jc w:val="both"/>
-        <w:rPr>
-          <w:rFonts w:ascii="Times New Roman" w:hAnsi="Times New Roman" w:cs="Times New Roman"/>
-          <w:sz w:val="24"/>
-          <w:szCs w:val="24"/>
-        </w:rPr>
-      </w:pPr>
-      <w:r>
-        <w:rPr>
-          <w:rFonts w:ascii="Times New Roman" w:hAnsi="Times New Roman" w:cs="Times New Roman"/>
-          <w:sz w:val="24"/>
-          <w:szCs w:val="24"/>
-        </w:rPr>
-        <w:t xml:space="preserve">The delivery receipt is made in three copies: first for Customer, second for Salesman, third for Warehouse Keeper him-/herself.  </w:t>
-      </w:r>
-    </w:p>
-    <w:p>
-      <w:pPr>
-        <w:pStyle w:val="Heading2"/>
-        <w:rPr>
-          <w:b/>
-        </w:rPr>
-      </w:pPr>
-      <w:bookmarkStart w:id="34" w:name="_Toc473650388"/>
-      <w:r>
-        <w:rPr>
-          <w:b/>
-        </w:rPr>
-        <w:t>3</w:t>
-      </w:r>
-      <w:r>
-        <w:rPr>
-          <w:b/>
-        </w:rPr>
-        <w:t>.13</w:t>
-      </w:r>
-      <w:r>
-        <w:rPr>
-          <w:b/>
-        </w:rPr>
-        <w:t xml:space="preserve"> Sales Target</w:t>
-      </w:r>
-      <w:bookmarkEnd w:id="34"/>
-    </w:p>
-    <w:p>
-      <w:pPr>
-        <w:pStyle w:val="Bodycopy"/>
-        <w:jc w:val="both"/>
-        <w:rPr>
-          <w:shd w:val="clear" w:color="auto" w:fill="FFFFFF" w:themeFill="background1"/>
-        </w:rPr>
-      </w:pPr>
-      <w:r>
-        <w:rPr>
-          <w:shd w:val="clear" w:color="auto" w:fill="FFFFFF" w:themeFill="background1"/>
-        </w:rPr>
-        <w:t>A specified amount of sales that a management sets for achieving or exceeding within a specified timeframe. Sales targets are apportioned among different sales units such as salespersons, franchisees, distributors, agents, etc.</w:t>
-      </w:r>
-    </w:p>
-    <w:p>
-      <w:pPr>
-        <w:pStyle w:val="Bodycopy"/>
-        <w:jc w:val="both"/>
-      </w:pPr>
-      <w:r>
-        <w:rPr>
-          <w:shd w:val="clear" w:color="auto" w:fill="FFFFFF" w:themeFill="background1"/>
-        </w:rPr>
-        <w:t>If the sales targets are achieved, then it is considered as achievement. This achievement can be</w:t>
-      </w:r>
-      <w:r>
-        <w:rPr>
-          <w:shd w:val="clear" w:color="auto" w:fill="FFFFFF" w:themeFill="background1"/>
-        </w:rPr>
-        <w:t xml:space="preserve"> measured yearly/ half-yearly/ quarterly.</w:t>
-      </w:r>
-    </w:p>
-    <w:p>
-      <w:pPr>
-        <w:pStyle w:val="Heading2"/>
-        <w:rPr>
-          <w:b/>
-        </w:rPr>
-      </w:pPr>
-      <w:bookmarkStart w:id="35" w:name="_Toc473650389"/>
-      <w:r>
-        <w:rPr>
-          <w:b/>
-        </w:rPr>
-        <w:t>3.14</w:t>
-      </w:r>
-      <w:r>
-        <w:rPr>
-          <w:b/>
-        </w:rPr>
-        <w:t xml:space="preserve"> Sales Discount</w:t>
-      </w:r>
-      <w:bookmarkEnd w:id="35"/>
     </w:p>
     <w:p>
       <w:pPr>
@@ -8860,7 +7848,7 @@
           <w:b/>
         </w:rPr>
       </w:pPr>
-      <w:bookmarkStart w:id="36" w:name="_Toc473650387"/>
+      <w:bookmarkStart w:id="30" w:name="_Toc473650387"/>
       <w:r>
         <w:rPr>
           <w:b/>
@@ -8873,7 +7861,7 @@
         </w:rPr>
         <w:t xml:space="preserve"> Reports</w:t>
       </w:r>
-      <w:bookmarkEnd w:id="36"/>
+      <w:bookmarkEnd w:id="30"/>
     </w:p>
     <w:p>
       <w:pPr>
@@ -9020,7 +8008,7 @@
           <w:b/>
         </w:rPr>
       </w:pPr>
-      <w:bookmarkStart w:id="37" w:name="_Toc473650390"/>
+      <w:bookmarkStart w:id="31" w:name="_Toc473650390"/>
       <w:r>
         <w:rPr>
           <w:b/>
@@ -9039,7 +8027,7 @@
         </w:rPr>
         <w:t>The main external agents</w:t>
       </w:r>
-      <w:bookmarkEnd w:id="37"/>
+      <w:bookmarkEnd w:id="31"/>
       <w:r>
         <w:rPr>
           <w:b/>
@@ -9134,7 +8122,6 @@
           <w:sz w:val="24"/>
           <w:szCs w:val="24"/>
         </w:rPr>
-        <w:lastRenderedPageBreak/>
         <w:t xml:space="preserve">The warehouse is external agent of the sales management process and internal agent of the company.  </w:t>
       </w:r>
     </w:p>
@@ -9493,17 +8480,30 @@
           <w:b/>
         </w:rPr>
       </w:pPr>
-      <w:bookmarkStart w:id="38" w:name="_Toc473540526"/>
-      <w:bookmarkStart w:id="39" w:name="_Toc473650391"/>
-      <w:r>
-        <w:rPr>
-          <w:b/>
-        </w:rPr>
-        <w:lastRenderedPageBreak/>
-        <w:t>4. To be Determined</w:t>
-      </w:r>
-      <w:bookmarkEnd w:id="38"/>
-      <w:bookmarkEnd w:id="39"/>
+      <w:bookmarkStart w:id="32" w:name="_Toc473540526"/>
+      <w:bookmarkStart w:id="33" w:name="_Toc473650391"/>
+      <w:r>
+        <w:rPr>
+          <w:b/>
+        </w:rPr>
+        <w:t xml:space="preserve">4. </w:t>
+      </w:r>
+      <w:proofErr w:type="gramStart"/>
+      <w:r>
+        <w:rPr>
+          <w:b/>
+        </w:rPr>
+        <w:t>To</w:t>
+      </w:r>
+      <w:proofErr w:type="gramEnd"/>
+      <w:r>
+        <w:rPr>
+          <w:b/>
+        </w:rPr>
+        <w:t xml:space="preserve"> be Determined</w:t>
+      </w:r>
+      <w:bookmarkEnd w:id="32"/>
+      <w:bookmarkEnd w:id="33"/>
     </w:p>
     <w:p>
       <w:pPr>
@@ -9807,11 +8807,19 @@
           <w:lang w:val="en-GB"/>
         </w:rPr>
       </w:pPr>
+      <w:proofErr w:type="spellStart"/>
       <w:r>
         <w:rPr>
           <w:rFonts w:ascii="AvantGarde" w:hAnsi="AvantGarde" w:cs="Arial"/>
         </w:rPr>
-        <w:t>Samuda Chemicals Ltd.</w:t>
+        <w:t>Samuda</w:t>
+      </w:r>
+      <w:proofErr w:type="spellEnd"/>
+      <w:r>
+        <w:rPr>
+          <w:rFonts w:ascii="AvantGarde" w:hAnsi="AvantGarde" w:cs="Arial"/>
+        </w:rPr>
+        <w:t xml:space="preserve"> Chemicals Ltd.</w:t>
       </w:r>
       <w:r>
         <w:rPr>
@@ -10237,8 +9245,16 @@
           <w:rFonts w:ascii="AvantGarde" w:hAnsi="AvantGarde"/>
         </w:rPr>
         <w:tab/>
-        <w:t xml:space="preserve"> Signature</w:t>
-      </w:r>
+        <w:t xml:space="preserve"> </w:t>
+      </w:r>
+      <w:proofErr w:type="spellStart"/>
+      <w:r>
+        <w:rPr>
+          <w:rFonts w:ascii="AvantGarde" w:hAnsi="AvantGarde"/>
+        </w:rPr>
+        <w:t>Signature</w:t>
+      </w:r>
+      <w:proofErr w:type="spellEnd"/>
     </w:p>
     <w:p>
       <w:pPr>
@@ -10276,8 +9292,8 @@
       </w:pPr>
     </w:p>
     <w:sectPr>
-      <w:headerReference w:type="default" r:id="rId15"/>
-      <w:footerReference w:type="default" r:id="rId16"/>
+      <w:headerReference w:type="default" r:id="rId14"/>
+      <w:footerReference w:type="default" r:id="rId15"/>
       <w:pgSz w:w="12240" w:h="15840"/>
       <w:pgMar w:top="1440" w:right="1440" w:bottom="1440" w:left="1440" w:header="0" w:footer="720" w:gutter="0"/>
       <w:cols w:space="720"/>
@@ -10290,7 +9306,7 @@
 
 <file path=word/comments.xml><?xml version="1.0" encoding="utf-8"?>
 <w:comments xmlns:wpc="http://schemas.microsoft.com/office/word/2010/wordprocessingCanvas" xmlns:mc="http://schemas.openxmlformats.org/markup-compatibility/2006" xmlns:o="urn:schemas-microsoft-com:office:office" xmlns:r="http://schemas.openxmlformats.org/officeDocument/2006/relationships" xmlns:m="http://schemas.openxmlformats.org/officeDocument/2006/math" xmlns:v="urn:schemas-microsoft-com:vml" xmlns:wp14="http://schemas.microsoft.com/office/word/2010/wordprocessingDrawing" xmlns:wp="http://schemas.openxmlformats.org/drawingml/2006/wordprocessingDrawing" xmlns:w10="urn:schemas-microsoft-com:office:word" xmlns:w="http://schemas.openxmlformats.org/wordprocessingml/2006/main" xmlns:w14="http://schemas.microsoft.com/office/word/2010/wordml" xmlns:w15="http://schemas.microsoft.com/office/word/2012/wordml" xmlns:wpg="http://schemas.microsoft.com/office/word/2010/wordprocessingGroup" xmlns:wpi="http://schemas.microsoft.com/office/word/2010/wordprocessingInk" xmlns:wne="http://schemas.microsoft.com/office/word/2006/wordml" xmlns:wps="http://schemas.microsoft.com/office/word/2010/wordprocessingShape" mc:Ignorable="w14 w15 wp14">
-  <w:comment w:id="18" w:author="Mahfuzur Rahman" w:date="2017-01-30T18:36:00Z" w:initials="MR">
+  <w:comment w:id="15" w:author="Mahfuzur Rahman" w:date="2017-01-30T18:37:00Z" w:initials="MR">
     <w:p>
       <w:pPr>
         <w:pStyle w:val="CommentText"/>
@@ -10302,27 +9318,11 @@
         <w:annotationRef/>
       </w:r>
       <w:r>
-        <w:t>Confirm with Matiar vi</w:t>
+        <w:t>Make a feature</w:t>
       </w:r>
     </w:p>
   </w:comment>
-  <w:comment w:id="21" w:author="Mahfuzur Rahman" w:date="2017-01-30T18:37:00Z" w:initials="MR">
-    <w:p>
-      <w:pPr>
-        <w:pStyle w:val="CommentText"/>
-      </w:pPr>
-      <w:r>
-        <w:rPr>
-          <w:rStyle w:val="CommentReference"/>
-        </w:rPr>
-        <w:annotationRef/>
-      </w:r>
-      <w:r>
-        <w:t>Make a feature</w:t>
-      </w:r>
-    </w:p>
-  </w:comment>
-  <w:comment w:id="24" w:author="Mahfuzur Rahman" w:date="2017-01-30T18:38:00Z" w:initials="MR">
+  <w:comment w:id="18" w:author="Mahfuzur Rahman" w:date="2017-01-30T18:38:00Z" w:initials="MR">
     <w:p>
       <w:pPr>
         <w:pStyle w:val="CommentText"/>
@@ -10343,7 +9343,6 @@
 
 <file path=word/commentsExtended.xml><?xml version="1.0" encoding="utf-8"?>
 <w15:commentsEx xmlns:wpc="http://schemas.microsoft.com/office/word/2010/wordprocessingCanvas" xmlns:mc="http://schemas.openxmlformats.org/markup-compatibility/2006" xmlns:o="urn:schemas-microsoft-com:office:office" xmlns:r="http://schemas.openxmlformats.org/officeDocument/2006/relationships" xmlns:m="http://schemas.openxmlformats.org/officeDocument/2006/math" xmlns:v="urn:schemas-microsoft-com:vml" xmlns:wp14="http://schemas.microsoft.com/office/word/2010/wordprocessingDrawing" xmlns:wp="http://schemas.openxmlformats.org/drawingml/2006/wordprocessingDrawing" xmlns:w10="urn:schemas-microsoft-com:office:word" xmlns:w="http://schemas.openxmlformats.org/wordprocessingml/2006/main" xmlns:w14="http://schemas.microsoft.com/office/word/2010/wordml" xmlns:w15="http://schemas.microsoft.com/office/word/2012/wordml" xmlns:wpg="http://schemas.microsoft.com/office/word/2010/wordprocessingGroup" xmlns:wpi="http://schemas.microsoft.com/office/word/2010/wordprocessingInk" xmlns:wne="http://schemas.microsoft.com/office/word/2006/wordml" xmlns:wps="http://schemas.microsoft.com/office/word/2010/wordprocessingShape" mc:Ignorable="w14 w15 wp14">
-  <w15:commentEx w15:paraId="1CE729E1" w15:done="0"/>
   <w15:commentEx w15:paraId="6B3E4CCD" w15:done="0"/>
   <w15:commentEx w15:paraId="50155589" w15:done="0"/>
 </w15:commentsEx>
@@ -10400,7 +9399,7 @@
       <w:rPr>
         <w:noProof/>
       </w:rPr>
-      <w:t>15</w:t>
+      <w:t>14</w:t>
     </w:r>
     <w:r>
       <w:fldChar w:fldCharType="end"/>
@@ -10421,7 +9420,7 @@
       <w:rPr>
         <w:noProof/>
       </w:rPr>
-      <w:t>15</w:t>
+      <w:t>14</w:t>
     </w:r>
     <w:r>
       <w:fldChar w:fldCharType="end"/>
@@ -10533,6 +9532,7 @@
         </wp:anchor>
       </w:drawing>
     </w:r>
+    <w:proofErr w:type="spellStart"/>
     <w:r>
       <w:rPr>
         <w:rFonts w:ascii="Arial" w:eastAsia="Arial" w:hAnsi="Arial" w:cs="Arial"/>
@@ -10540,7 +9540,17 @@
         <w:sz w:val="18"/>
         <w:szCs w:val="18"/>
       </w:rPr>
-      <w:t>Samuda Chemicals</w:t>
+      <w:t>Samuda</w:t>
+    </w:r>
+    <w:proofErr w:type="spellEnd"/>
+    <w:r>
+      <w:rPr>
+        <w:rFonts w:ascii="Arial" w:eastAsia="Arial" w:hAnsi="Arial" w:cs="Arial"/>
+        <w:b/>
+        <w:sz w:val="18"/>
+        <w:szCs w:val="18"/>
+      </w:rPr>
+      <w:t xml:space="preserve"> Chemicals</w:t>
     </w:r>
     <w:r>
       <w:rPr>
@@ -10582,7 +9592,7 @@
         <v:path o:extrusionok="f" gradientshapeok="t" o:connecttype="rect"/>
         <o:lock v:ext="edit" aspectratio="t"/>
       </v:shapetype>
-      <v:shape id="_x0000_i1027" type="#_x0000_t75" style="width:10.75pt;height:10.75pt" o:bullet="t">
+      <v:shape id="_x0000_i1029" type="#_x0000_t75" style="width:10.5pt;height:10.5pt" o:bullet="t">
         <v:imagedata r:id="rId1" o:title="mso5CFD"/>
       </v:shape>
     </w:pict>
@@ -15206,7 +14216,7 @@
 </file>
 
 <file path=customXml/itemProps1.xml><?xml version="1.0" encoding="utf-8"?>
-<ds:datastoreItem xmlns:ds="http://schemas.openxmlformats.org/officeDocument/2006/customXml" ds:itemID="{E475F1B8-F8D3-4ECE-82F5-0418E24EF8D4}">
+<ds:datastoreItem xmlns:ds="http://schemas.openxmlformats.org/officeDocument/2006/customXml" ds:itemID="{80734A2C-260A-424A-800F-BA8C1E114FA3}">
   <ds:schemaRefs>
     <ds:schemaRef ds:uri="http://schemas.openxmlformats.org/officeDocument/2006/bibliography"/>
   </ds:schemaRefs>

</xml_diff>